<commit_message>
revisado y arreglado el formato del doc. guardado en pdf para imprimirlo, añadida seccion 7 por separado
</commit_message>
<xml_diff>
--- a/Documentation/Documentación Completa.docx
+++ b/Documentation/Documentación Completa.docx
@@ -158,6 +158,7 @@
                                     <w:dataBinding w:prefixMappings="xmlns:ns0='http://purl.org/dc/elements/1.1/' xmlns:ns1='http://schemas.openxmlformats.org/package/2006/metadata/core-properties' " w:xpath="/ns1:coreProperties[1]/ns0:subject[1]" w:storeItemID="{6C3C8BC8-F283-45AE-878A-BAB7291924A1}"/>
                                     <w:text/>
                                   </w:sdtPr>
+                                  <w:sdtEndPr/>
                                   <w:sdtContent>
                                     <w:r>
                                       <w:rPr>
@@ -311,6 +312,7 @@
                               <w:dataBinding w:prefixMappings="xmlns:ns0='http://purl.org/dc/elements/1.1/' xmlns:ns1='http://schemas.openxmlformats.org/package/2006/metadata/core-properties' " w:xpath="/ns1:coreProperties[1]/ns0:subject[1]" w:storeItemID="{6C3C8BC8-F283-45AE-878A-BAB7291924A1}"/>
                               <w:text/>
                             </w:sdtPr>
+                            <w:sdtEndPr/>
                             <w:sdtContent>
                               <w:r>
                                 <w:rPr>
@@ -999,6 +1001,7 @@
                                     <w:dataBinding w:prefixMappings="xmlns:ns0='http://schemas.openxmlformats.org/officeDocument/2006/extended-properties' " w:xpath="/ns0:Properties[1]/ns0:Company[1]" w:storeItemID="{6668398D-A668-4E3E-A5EB-62B293D839F1}"/>
                                     <w:text/>
                                   </w:sdtPr>
+                                  <w:sdtEndPr/>
                                   <w:sdtContent>
                                     <w:r>
                                       <w:rPr>
@@ -1035,6 +1038,7 @@
                                   <w:dataBinding w:prefixMappings="xmlns:ns0='http://purl.org/dc/elements/1.1/' xmlns:ns1='http://schemas.openxmlformats.org/package/2006/metadata/core-properties' " w:xpath="/ns1:coreProperties[1]/ns1:category[1]" w:storeItemID="{6C3C8BC8-F283-45AE-878A-BAB7291924A1}"/>
                                   <w:text/>
                                 </w:sdtPr>
+                                <w:sdtEndPr/>
                                 <w:sdtContent>
                                   <w:p>
                                     <w:pPr>
@@ -1118,6 +1122,7 @@
                               <w:dataBinding w:prefixMappings="xmlns:ns0='http://schemas.openxmlformats.org/officeDocument/2006/extended-properties' " w:xpath="/ns0:Properties[1]/ns0:Company[1]" w:storeItemID="{6668398D-A668-4E3E-A5EB-62B293D839F1}"/>
                               <w:text/>
                             </w:sdtPr>
+                            <w:sdtEndPr/>
                             <w:sdtContent>
                               <w:r>
                                 <w:rPr>
@@ -1154,6 +1159,7 @@
                             <w:dataBinding w:prefixMappings="xmlns:ns0='http://purl.org/dc/elements/1.1/' xmlns:ns1='http://schemas.openxmlformats.org/package/2006/metadata/core-properties' " w:xpath="/ns1:coreProperties[1]/ns1:category[1]" w:storeItemID="{6C3C8BC8-F283-45AE-878A-BAB7291924A1}"/>
                             <w:text/>
                           </w:sdtPr>
+                          <w:sdtEndPr/>
                           <w:sdtContent>
                             <w:p>
                               <w:pPr>
@@ -1290,7 +1296,7 @@
             </w:rPr>
             <w:fldChar w:fldCharType="separate"/>
           </w:r>
-          <w:hyperlink w:anchor="_Toc504507316" w:history="1">
+          <w:hyperlink w:anchor="_Toc504555299" w:history="1">
             <w:r>
               <w:rPr>
                 <w:rStyle w:val="Hyperlink"/>
@@ -1334,7 +1340,7 @@
                 <w:noProof/>
                 <w:webHidden/>
               </w:rPr>
-              <w:instrText xml:space="preserve"> PAGEREF _Toc504507316 \h </w:instrText>
+              <w:instrText xml:space="preserve"> PAGEREF _Toc504555299 \h </w:instrText>
             </w:r>
             <w:r>
               <w:rPr>
@@ -1378,7 +1384,7 @@
               <w:lang w:eastAsia="es-ES"/>
             </w:rPr>
           </w:pPr>
-          <w:hyperlink w:anchor="_Toc504507317" w:history="1">
+          <w:hyperlink w:anchor="_Toc504555300" w:history="1">
             <w:r>
               <w:rPr>
                 <w:rStyle w:val="Hyperlink"/>
@@ -1422,7 +1428,7 @@
                 <w:noProof/>
                 <w:webHidden/>
               </w:rPr>
-              <w:instrText xml:space="preserve"> PAGEREF _Toc504507317 \h </w:instrText>
+              <w:instrText xml:space="preserve"> PAGEREF _Toc504555300 \h </w:instrText>
             </w:r>
             <w:r>
               <w:rPr>
@@ -1466,7 +1472,7 @@
               <w:lang w:eastAsia="es-ES"/>
             </w:rPr>
           </w:pPr>
-          <w:hyperlink w:anchor="_Toc504507318" w:history="1">
+          <w:hyperlink w:anchor="_Toc504555301" w:history="1">
             <w:r>
               <w:rPr>
                 <w:rStyle w:val="Hyperlink"/>
@@ -1510,7 +1516,7 @@
                 <w:noProof/>
                 <w:webHidden/>
               </w:rPr>
-              <w:instrText xml:space="preserve"> PAGEREF _Toc504507318 \h </w:instrText>
+              <w:instrText xml:space="preserve"> PAGEREF _Toc504555301 \h </w:instrText>
             </w:r>
             <w:r>
               <w:rPr>
@@ -1530,7 +1536,7 @@
                 <w:noProof/>
                 <w:webHidden/>
               </w:rPr>
-              <w:t>4</w:t>
+              <w:t>3</w:t>
             </w:r>
             <w:r>
               <w:rPr>
@@ -1554,7 +1560,7 @@
               <w:lang w:eastAsia="es-ES"/>
             </w:rPr>
           </w:pPr>
-          <w:hyperlink w:anchor="_Toc504507319" w:history="1">
+          <w:hyperlink w:anchor="_Toc504555302" w:history="1">
             <w:r>
               <w:rPr>
                 <w:rStyle w:val="Hyperlink"/>
@@ -1598,7 +1604,7 @@
                 <w:noProof/>
                 <w:webHidden/>
               </w:rPr>
-              <w:instrText xml:space="preserve"> PAGEREF _Toc504507319 \h </w:instrText>
+              <w:instrText xml:space="preserve"> PAGEREF _Toc504555302 \h </w:instrText>
             </w:r>
             <w:r>
               <w:rPr>
@@ -1642,7 +1648,7 @@
               <w:lang w:eastAsia="es-ES"/>
             </w:rPr>
           </w:pPr>
-          <w:hyperlink w:anchor="_Toc504507320" w:history="1">
+          <w:hyperlink w:anchor="_Toc504555303" w:history="1">
             <w:r>
               <w:rPr>
                 <w:rStyle w:val="Hyperlink"/>
@@ -1686,7 +1692,7 @@
                 <w:noProof/>
                 <w:webHidden/>
               </w:rPr>
-              <w:instrText xml:space="preserve"> PAGEREF _Toc504507320 \h </w:instrText>
+              <w:instrText xml:space="preserve"> PAGEREF _Toc504555303 \h </w:instrText>
             </w:r>
             <w:r>
               <w:rPr>
@@ -1730,7 +1736,7 @@
               <w:lang w:eastAsia="es-ES"/>
             </w:rPr>
           </w:pPr>
-          <w:hyperlink w:anchor="_Toc504507321" w:history="1">
+          <w:hyperlink w:anchor="_Toc504555304" w:history="1">
             <w:r>
               <w:rPr>
                 <w:rStyle w:val="Hyperlink"/>
@@ -1774,7 +1780,7 @@
                 <w:noProof/>
                 <w:webHidden/>
               </w:rPr>
-              <w:instrText xml:space="preserve"> PAGEREF _Toc504507321 \h </w:instrText>
+              <w:instrText xml:space="preserve"> PAGEREF _Toc504555304 \h </w:instrText>
             </w:r>
             <w:r>
               <w:rPr>
@@ -1794,7 +1800,7 @@
                 <w:noProof/>
                 <w:webHidden/>
               </w:rPr>
-              <w:t>7</w:t>
+              <w:t>6</w:t>
             </w:r>
             <w:r>
               <w:rPr>
@@ -1818,7 +1824,7 @@
               <w:lang w:eastAsia="es-ES"/>
             </w:rPr>
           </w:pPr>
-          <w:hyperlink w:anchor="_Toc504507322" w:history="1">
+          <w:hyperlink w:anchor="_Toc504555305" w:history="1">
             <w:r>
               <w:rPr>
                 <w:rStyle w:val="Hyperlink"/>
@@ -1862,7 +1868,7 @@
                 <w:noProof/>
                 <w:webHidden/>
               </w:rPr>
-              <w:instrText xml:space="preserve"> PAGEREF _Toc504507322 \h </w:instrText>
+              <w:instrText xml:space="preserve"> PAGEREF _Toc504555305 \h </w:instrText>
             </w:r>
             <w:r>
               <w:rPr>
@@ -1882,7 +1888,7 @@
                 <w:noProof/>
                 <w:webHidden/>
               </w:rPr>
-              <w:t>7</w:t>
+              <w:t>6</w:t>
             </w:r>
             <w:r>
               <w:rPr>
@@ -1906,7 +1912,7 @@
               <w:lang w:eastAsia="es-ES"/>
             </w:rPr>
           </w:pPr>
-          <w:hyperlink w:anchor="_Toc504507323" w:history="1">
+          <w:hyperlink w:anchor="_Toc504555306" w:history="1">
             <w:r>
               <w:rPr>
                 <w:rStyle w:val="Hyperlink"/>
@@ -1950,7 +1956,7 @@
                 <w:noProof/>
                 <w:webHidden/>
               </w:rPr>
-              <w:instrText xml:space="preserve"> PAGEREF _Toc504507323 \h </w:instrText>
+              <w:instrText xml:space="preserve"> PAGEREF _Toc504555306 \h </w:instrText>
             </w:r>
             <w:r>
               <w:rPr>
@@ -1994,7 +2000,7 @@
               <w:lang w:eastAsia="es-ES"/>
             </w:rPr>
           </w:pPr>
-          <w:hyperlink w:anchor="_Toc504507324" w:history="1">
+          <w:hyperlink w:anchor="_Toc504555307" w:history="1">
             <w:r>
               <w:rPr>
                 <w:rStyle w:val="Hyperlink"/>
@@ -2038,7 +2044,7 @@
                 <w:noProof/>
                 <w:webHidden/>
               </w:rPr>
-              <w:instrText xml:space="preserve"> PAGEREF _Toc504507324 \h </w:instrText>
+              <w:instrText xml:space="preserve"> PAGEREF _Toc504555307 \h </w:instrText>
             </w:r>
             <w:r>
               <w:rPr>
@@ -2058,7 +2064,7 @@
                 <w:noProof/>
                 <w:webHidden/>
               </w:rPr>
-              <w:t>17</w:t>
+              <w:t>16</w:t>
             </w:r>
             <w:r>
               <w:rPr>
@@ -2082,7 +2088,7 @@
               <w:lang w:eastAsia="es-ES"/>
             </w:rPr>
           </w:pPr>
-          <w:hyperlink w:anchor="_Toc504507325" w:history="1">
+          <w:hyperlink w:anchor="_Toc504555308" w:history="1">
             <w:r>
               <w:rPr>
                 <w:rStyle w:val="Hyperlink"/>
@@ -2126,7 +2132,7 @@
                 <w:noProof/>
                 <w:webHidden/>
               </w:rPr>
-              <w:instrText xml:space="preserve"> PAGEREF _Toc504507325 \h </w:instrText>
+              <w:instrText xml:space="preserve"> PAGEREF _Toc504555308 \h </w:instrText>
             </w:r>
             <w:r>
               <w:rPr>
@@ -2146,7 +2152,7 @@
                 <w:noProof/>
                 <w:webHidden/>
               </w:rPr>
-              <w:t>17</w:t>
+              <w:t>16</w:t>
             </w:r>
             <w:r>
               <w:rPr>
@@ -2170,7 +2176,7 @@
               <w:lang w:eastAsia="es-ES"/>
             </w:rPr>
           </w:pPr>
-          <w:hyperlink w:anchor="_Toc504507326" w:history="1">
+          <w:hyperlink w:anchor="_Toc504555309" w:history="1">
             <w:r>
               <w:rPr>
                 <w:rStyle w:val="Hyperlink"/>
@@ -2214,7 +2220,7 @@
                 <w:noProof/>
                 <w:webHidden/>
               </w:rPr>
-              <w:instrText xml:space="preserve"> PAGEREF _Toc504507326 \h </w:instrText>
+              <w:instrText xml:space="preserve"> PAGEREF _Toc504555309 \h </w:instrText>
             </w:r>
             <w:r>
               <w:rPr>
@@ -2258,7 +2264,7 @@
               <w:lang w:eastAsia="es-ES"/>
             </w:rPr>
           </w:pPr>
-          <w:hyperlink w:anchor="_Toc504507327" w:history="1">
+          <w:hyperlink w:anchor="_Toc504555310" w:history="1">
             <w:r>
               <w:rPr>
                 <w:rStyle w:val="Hyperlink"/>
@@ -2304,7 +2310,7 @@
                 <w:noProof/>
                 <w:webHidden/>
               </w:rPr>
-              <w:instrText xml:space="preserve"> PAGEREF _Toc504507327 \h </w:instrText>
+              <w:instrText xml:space="preserve"> PAGEREF _Toc504555310 \h </w:instrText>
             </w:r>
             <w:r>
               <w:rPr>
@@ -2324,7 +2330,7 @@
                 <w:noProof/>
                 <w:webHidden/>
               </w:rPr>
-              <w:t>19</w:t>
+              <w:t>18</w:t>
             </w:r>
             <w:r>
               <w:rPr>
@@ -2348,7 +2354,7 @@
               <w:lang w:eastAsia="es-ES"/>
             </w:rPr>
           </w:pPr>
-          <w:hyperlink w:anchor="_Toc504507328" w:history="1">
+          <w:hyperlink w:anchor="_Toc504555311" w:history="1">
             <w:r>
               <w:rPr>
                 <w:rStyle w:val="Hyperlink"/>
@@ -2394,7 +2400,7 @@
                 <w:noProof/>
                 <w:webHidden/>
               </w:rPr>
-              <w:instrText xml:space="preserve"> PAGEREF _Toc504507328 \h </w:instrText>
+              <w:instrText xml:space="preserve"> PAGEREF _Toc504555311 \h </w:instrText>
             </w:r>
             <w:r>
               <w:rPr>
@@ -2414,7 +2420,7 @@
                 <w:noProof/>
                 <w:webHidden/>
               </w:rPr>
-              <w:t>19</w:t>
+              <w:t>18</w:t>
             </w:r>
             <w:r>
               <w:rPr>
@@ -2438,7 +2444,7 @@
               <w:lang w:eastAsia="es-ES"/>
             </w:rPr>
           </w:pPr>
-          <w:hyperlink w:anchor="_Toc504507329" w:history="1">
+          <w:hyperlink w:anchor="_Toc504555312" w:history="1">
             <w:r>
               <w:rPr>
                 <w:rStyle w:val="Hyperlink"/>
@@ -2482,7 +2488,7 @@
                 <w:noProof/>
                 <w:webHidden/>
               </w:rPr>
-              <w:instrText xml:space="preserve"> PAGEREF _Toc504507329 \h </w:instrText>
+              <w:instrText xml:space="preserve"> PAGEREF _Toc504555312 \h </w:instrText>
             </w:r>
             <w:r>
               <w:rPr>
@@ -2502,7 +2508,7 @@
                 <w:noProof/>
                 <w:webHidden/>
               </w:rPr>
-              <w:t>20</w:t>
+              <w:t>19</w:t>
             </w:r>
             <w:r>
               <w:rPr>
@@ -2526,7 +2532,7 @@
               <w:lang w:eastAsia="es-ES"/>
             </w:rPr>
           </w:pPr>
-          <w:hyperlink w:anchor="_Toc504507330" w:history="1">
+          <w:hyperlink w:anchor="_Toc504555313" w:history="1">
             <w:r>
               <w:rPr>
                 <w:rStyle w:val="Hyperlink"/>
@@ -2570,7 +2576,7 @@
                 <w:noProof/>
                 <w:webHidden/>
               </w:rPr>
-              <w:instrText xml:space="preserve"> PAGEREF _Toc504507330 \h </w:instrText>
+              <w:instrText xml:space="preserve"> PAGEREF _Toc504555313 \h </w:instrText>
             </w:r>
             <w:r>
               <w:rPr>
@@ -2590,7 +2596,7 @@
                 <w:noProof/>
                 <w:webHidden/>
               </w:rPr>
-              <w:t>21</w:t>
+              <w:t>20</w:t>
             </w:r>
             <w:r>
               <w:rPr>
@@ -2614,7 +2620,7 @@
               <w:lang w:eastAsia="es-ES"/>
             </w:rPr>
           </w:pPr>
-          <w:hyperlink w:anchor="_Toc504507331" w:history="1">
+          <w:hyperlink w:anchor="_Toc504555314" w:history="1">
             <w:r>
               <w:rPr>
                 <w:rStyle w:val="Hyperlink"/>
@@ -2658,7 +2664,7 @@
                 <w:noProof/>
                 <w:webHidden/>
               </w:rPr>
-              <w:instrText xml:space="preserve"> PAGEREF _Toc504507331 \h </w:instrText>
+              <w:instrText xml:space="preserve"> PAGEREF _Toc504555314 \h </w:instrText>
             </w:r>
             <w:r>
               <w:rPr>
@@ -2678,7 +2684,7 @@
                 <w:noProof/>
                 <w:webHidden/>
               </w:rPr>
-              <w:t>22</w:t>
+              <w:t>21</w:t>
             </w:r>
             <w:r>
               <w:rPr>
@@ -2702,7 +2708,7 @@
               <w:lang w:eastAsia="es-ES"/>
             </w:rPr>
           </w:pPr>
-          <w:hyperlink w:anchor="_Toc504507332" w:history="1">
+          <w:hyperlink w:anchor="_Toc504555315" w:history="1">
             <w:r>
               <w:rPr>
                 <w:rStyle w:val="Hyperlink"/>
@@ -2746,7 +2752,7 @@
                 <w:noProof/>
                 <w:webHidden/>
               </w:rPr>
-              <w:instrText xml:space="preserve"> PAGEREF _Toc504507332 \h </w:instrText>
+              <w:instrText xml:space="preserve"> PAGEREF _Toc504555315 \h </w:instrText>
             </w:r>
             <w:r>
               <w:rPr>
@@ -2766,7 +2772,7 @@
                 <w:noProof/>
                 <w:webHidden/>
               </w:rPr>
-              <w:t>24</w:t>
+              <w:t>23</w:t>
             </w:r>
             <w:r>
               <w:rPr>
@@ -2790,7 +2796,7 @@
               <w:lang w:eastAsia="es-ES"/>
             </w:rPr>
           </w:pPr>
-          <w:hyperlink w:anchor="_Toc504507333" w:history="1">
+          <w:hyperlink w:anchor="_Toc504555316" w:history="1">
             <w:r>
               <w:rPr>
                 <w:rStyle w:val="Hyperlink"/>
@@ -2834,7 +2840,7 @@
                 <w:noProof/>
                 <w:webHidden/>
               </w:rPr>
-              <w:instrText xml:space="preserve"> PAGEREF _Toc504507333 \h </w:instrText>
+              <w:instrText xml:space="preserve"> PAGEREF _Toc504555316 \h </w:instrText>
             </w:r>
             <w:r>
               <w:rPr>
@@ -2854,7 +2860,7 @@
                 <w:noProof/>
                 <w:webHidden/>
               </w:rPr>
-              <w:t>30</w:t>
+              <w:t>29</w:t>
             </w:r>
             <w:r>
               <w:rPr>
@@ -2877,7 +2883,7 @@
               <w:lang w:eastAsia="es-ES"/>
             </w:rPr>
           </w:pPr>
-          <w:hyperlink w:anchor="_Toc504507334" w:history="1">
+          <w:hyperlink w:anchor="_Toc504555317" w:history="1">
             <w:r>
               <w:rPr>
                 <w:rStyle w:val="Hyperlink"/>
@@ -2905,7 +2911,7 @@
                 <w:noProof/>
                 <w:webHidden/>
               </w:rPr>
-              <w:instrText xml:space="preserve"> PAGEREF _Toc504507334 \h </w:instrText>
+              <w:instrText xml:space="preserve"> PAGEREF _Toc504555317 \h </w:instrText>
             </w:r>
             <w:r>
               <w:rPr>
@@ -2925,7 +2931,7 @@
                 <w:noProof/>
                 <w:webHidden/>
               </w:rPr>
-              <w:t>30</w:t>
+              <w:t>29</w:t>
             </w:r>
             <w:r>
               <w:rPr>
@@ -2948,7 +2954,7 @@
               <w:lang w:eastAsia="es-ES"/>
             </w:rPr>
           </w:pPr>
-          <w:hyperlink w:anchor="_Toc504507335" w:history="1">
+          <w:hyperlink w:anchor="_Toc504555318" w:history="1">
             <w:r>
               <w:rPr>
                 <w:rStyle w:val="Hyperlink"/>
@@ -2976,7 +2982,7 @@
                 <w:noProof/>
                 <w:webHidden/>
               </w:rPr>
-              <w:instrText xml:space="preserve"> PAGEREF _Toc504507335 \h </w:instrText>
+              <w:instrText xml:space="preserve"> PAGEREF _Toc504555318 \h </w:instrText>
             </w:r>
             <w:r>
               <w:rPr>
@@ -2996,7 +3002,7 @@
                 <w:noProof/>
                 <w:webHidden/>
               </w:rPr>
-              <w:t>30</w:t>
+              <w:t>29</w:t>
             </w:r>
             <w:r>
               <w:rPr>
@@ -3019,7 +3025,7 @@
               <w:lang w:eastAsia="es-ES"/>
             </w:rPr>
           </w:pPr>
-          <w:hyperlink w:anchor="_Toc504507336" w:history="1">
+          <w:hyperlink w:anchor="_Toc504555319" w:history="1">
             <w:r>
               <w:rPr>
                 <w:rStyle w:val="Hyperlink"/>
@@ -3047,7 +3053,7 @@
                 <w:noProof/>
                 <w:webHidden/>
               </w:rPr>
-              <w:instrText xml:space="preserve"> PAGEREF _Toc504507336 \h </w:instrText>
+              <w:instrText xml:space="preserve"> PAGEREF _Toc504555319 \h </w:instrText>
             </w:r>
             <w:r>
               <w:rPr>
@@ -3067,7 +3073,7 @@
                 <w:noProof/>
                 <w:webHidden/>
               </w:rPr>
-              <w:t>31</w:t>
+              <w:t>30</w:t>
             </w:r>
             <w:r>
               <w:rPr>
@@ -3090,7 +3096,7 @@
               <w:lang w:eastAsia="es-ES"/>
             </w:rPr>
           </w:pPr>
-          <w:hyperlink w:anchor="_Toc504507337" w:history="1">
+          <w:hyperlink w:anchor="_Toc504555320" w:history="1">
             <w:r>
               <w:rPr>
                 <w:rStyle w:val="Hyperlink"/>
@@ -3118,7 +3124,7 @@
                 <w:noProof/>
                 <w:webHidden/>
               </w:rPr>
-              <w:instrText xml:space="preserve"> PAGEREF _Toc504507337 \h </w:instrText>
+              <w:instrText xml:space="preserve"> PAGEREF _Toc504555320 \h </w:instrText>
             </w:r>
             <w:r>
               <w:rPr>
@@ -3138,7 +3144,7 @@
                 <w:noProof/>
                 <w:webHidden/>
               </w:rPr>
-              <w:t>31</w:t>
+              <w:t>30</w:t>
             </w:r>
             <w:r>
               <w:rPr>
@@ -3161,7 +3167,7 @@
               <w:lang w:eastAsia="es-ES"/>
             </w:rPr>
           </w:pPr>
-          <w:hyperlink w:anchor="_Toc504507338" w:history="1">
+          <w:hyperlink w:anchor="_Toc504555321" w:history="1">
             <w:r>
               <w:rPr>
                 <w:rStyle w:val="Hyperlink"/>
@@ -3189,7 +3195,7 @@
                 <w:noProof/>
                 <w:webHidden/>
               </w:rPr>
-              <w:instrText xml:space="preserve"> PAGEREF _Toc504507338 \h </w:instrText>
+              <w:instrText xml:space="preserve"> PAGEREF _Toc504555321 \h </w:instrText>
             </w:r>
             <w:r>
               <w:rPr>
@@ -3209,7 +3215,7 @@
                 <w:noProof/>
                 <w:webHidden/>
               </w:rPr>
-              <w:t>32</w:t>
+              <w:t>31</w:t>
             </w:r>
             <w:r>
               <w:rPr>
@@ -3232,7 +3238,7 @@
               <w:lang w:eastAsia="es-ES"/>
             </w:rPr>
           </w:pPr>
-          <w:hyperlink w:anchor="_Toc504507339" w:history="1">
+          <w:hyperlink w:anchor="_Toc504555322" w:history="1">
             <w:r>
               <w:rPr>
                 <w:rStyle w:val="Hyperlink"/>
@@ -3260,7 +3266,7 @@
                 <w:noProof/>
                 <w:webHidden/>
               </w:rPr>
-              <w:instrText xml:space="preserve"> PAGEREF _Toc504507339 \h </w:instrText>
+              <w:instrText xml:space="preserve"> PAGEREF _Toc504555322 \h </w:instrText>
             </w:r>
             <w:r>
               <w:rPr>
@@ -3280,7 +3286,7 @@
                 <w:noProof/>
                 <w:webHidden/>
               </w:rPr>
-              <w:t>33</w:t>
+              <w:t>32</w:t>
             </w:r>
             <w:r>
               <w:rPr>
@@ -3303,7 +3309,7 @@
               <w:lang w:eastAsia="es-ES"/>
             </w:rPr>
           </w:pPr>
-          <w:hyperlink w:anchor="_Toc504507340" w:history="1">
+          <w:hyperlink w:anchor="_Toc504555323" w:history="1">
             <w:r>
               <w:rPr>
                 <w:rStyle w:val="Hyperlink"/>
@@ -3331,7 +3337,7 @@
                 <w:noProof/>
                 <w:webHidden/>
               </w:rPr>
-              <w:instrText xml:space="preserve"> PAGEREF _Toc504507340 \h </w:instrText>
+              <w:instrText xml:space="preserve"> PAGEREF _Toc504555323 \h </w:instrText>
             </w:r>
             <w:r>
               <w:rPr>
@@ -3351,7 +3357,7 @@
                 <w:noProof/>
                 <w:webHidden/>
               </w:rPr>
-              <w:t>34</w:t>
+              <w:t>33</w:t>
             </w:r>
             <w:r>
               <w:rPr>
@@ -3374,7 +3380,7 @@
               <w:lang w:eastAsia="es-ES"/>
             </w:rPr>
           </w:pPr>
-          <w:hyperlink w:anchor="_Toc504507341" w:history="1">
+          <w:hyperlink w:anchor="_Toc504555324" w:history="1">
             <w:r>
               <w:rPr>
                 <w:rStyle w:val="Hyperlink"/>
@@ -3402,7 +3408,7 @@
                 <w:noProof/>
                 <w:webHidden/>
               </w:rPr>
-              <w:instrText xml:space="preserve"> PAGEREF _Toc504507341 \h </w:instrText>
+              <w:instrText xml:space="preserve"> PAGEREF _Toc504555324 \h </w:instrText>
             </w:r>
             <w:r>
               <w:rPr>
@@ -3422,7 +3428,7 @@
                 <w:noProof/>
                 <w:webHidden/>
               </w:rPr>
-              <w:t>35</w:t>
+              <w:t>34</w:t>
             </w:r>
             <w:r>
               <w:rPr>
@@ -3445,7 +3451,7 @@
               <w:lang w:eastAsia="es-ES"/>
             </w:rPr>
           </w:pPr>
-          <w:hyperlink w:anchor="_Toc504507342" w:history="1">
+          <w:hyperlink w:anchor="_Toc504555325" w:history="1">
             <w:r>
               <w:rPr>
                 <w:rStyle w:val="Hyperlink"/>
@@ -3473,7 +3479,7 @@
                 <w:noProof/>
                 <w:webHidden/>
               </w:rPr>
-              <w:instrText xml:space="preserve"> PAGEREF _Toc504507342 \h </w:instrText>
+              <w:instrText xml:space="preserve"> PAGEREF _Toc504555325 \h </w:instrText>
             </w:r>
             <w:r>
               <w:rPr>
@@ -3493,7 +3499,7 @@
                 <w:noProof/>
                 <w:webHidden/>
               </w:rPr>
-              <w:t>35</w:t>
+              <w:t>34</w:t>
             </w:r>
             <w:r>
               <w:rPr>
@@ -3516,7 +3522,7 @@
               <w:lang w:eastAsia="es-ES"/>
             </w:rPr>
           </w:pPr>
-          <w:hyperlink w:anchor="_Toc504507343" w:history="1">
+          <w:hyperlink w:anchor="_Toc504555326" w:history="1">
             <w:r>
               <w:rPr>
                 <w:rStyle w:val="Hyperlink"/>
@@ -3544,7 +3550,7 @@
                 <w:noProof/>
                 <w:webHidden/>
               </w:rPr>
-              <w:instrText xml:space="preserve"> PAGEREF _Toc504507343 \h </w:instrText>
+              <w:instrText xml:space="preserve"> PAGEREF _Toc504555326 \h </w:instrText>
             </w:r>
             <w:r>
               <w:rPr>
@@ -3564,7 +3570,7 @@
                 <w:noProof/>
                 <w:webHidden/>
               </w:rPr>
-              <w:t>36</w:t>
+              <w:t>35</w:t>
             </w:r>
             <w:r>
               <w:rPr>
@@ -3587,7 +3593,7 @@
               <w:lang w:eastAsia="es-ES"/>
             </w:rPr>
           </w:pPr>
-          <w:hyperlink w:anchor="_Toc504507344" w:history="1">
+          <w:hyperlink w:anchor="_Toc504555327" w:history="1">
             <w:r>
               <w:rPr>
                 <w:rStyle w:val="Hyperlink"/>
@@ -3615,7 +3621,7 @@
                 <w:noProof/>
                 <w:webHidden/>
               </w:rPr>
-              <w:instrText xml:space="preserve"> PAGEREF _Toc504507344 \h </w:instrText>
+              <w:instrText xml:space="preserve"> PAGEREF _Toc504555327 \h </w:instrText>
             </w:r>
             <w:r>
               <w:rPr>
@@ -3635,7 +3641,7 @@
                 <w:noProof/>
                 <w:webHidden/>
               </w:rPr>
-              <w:t>36</w:t>
+              <w:t>35</w:t>
             </w:r>
             <w:r>
               <w:rPr>
@@ -3658,7 +3664,7 @@
               <w:lang w:eastAsia="es-ES"/>
             </w:rPr>
           </w:pPr>
-          <w:hyperlink w:anchor="_Toc504507345" w:history="1">
+          <w:hyperlink w:anchor="_Toc504555328" w:history="1">
             <w:r>
               <w:rPr>
                 <w:rStyle w:val="Hyperlink"/>
@@ -3686,7 +3692,7 @@
                 <w:noProof/>
                 <w:webHidden/>
               </w:rPr>
-              <w:instrText xml:space="preserve"> PAGEREF _Toc504507345 \h </w:instrText>
+              <w:instrText xml:space="preserve"> PAGEREF _Toc504555328 \h </w:instrText>
             </w:r>
             <w:r>
               <w:rPr>
@@ -3706,7 +3712,7 @@
                 <w:noProof/>
                 <w:webHidden/>
               </w:rPr>
-              <w:t>36</w:t>
+              <w:t>35</w:t>
             </w:r>
             <w:r>
               <w:rPr>
@@ -3729,7 +3735,7 @@
               <w:lang w:eastAsia="es-ES"/>
             </w:rPr>
           </w:pPr>
-          <w:hyperlink w:anchor="_Toc504507346" w:history="1">
+          <w:hyperlink w:anchor="_Toc504555329" w:history="1">
             <w:r>
               <w:rPr>
                 <w:rStyle w:val="Hyperlink"/>
@@ -3757,7 +3763,7 @@
                 <w:noProof/>
                 <w:webHidden/>
               </w:rPr>
-              <w:instrText xml:space="preserve"> PAGEREF _Toc504507346 \h </w:instrText>
+              <w:instrText xml:space="preserve"> PAGEREF _Toc504555329 \h </w:instrText>
             </w:r>
             <w:r>
               <w:rPr>
@@ -3777,7 +3783,7 @@
                 <w:noProof/>
                 <w:webHidden/>
               </w:rPr>
-              <w:t>37</w:t>
+              <w:t>36</w:t>
             </w:r>
             <w:r>
               <w:rPr>
@@ -3800,7 +3806,7 @@
               <w:lang w:eastAsia="es-ES"/>
             </w:rPr>
           </w:pPr>
-          <w:hyperlink w:anchor="_Toc504507347" w:history="1">
+          <w:hyperlink w:anchor="_Toc504555330" w:history="1">
             <w:r>
               <w:rPr>
                 <w:rStyle w:val="Hyperlink"/>
@@ -3828,7 +3834,7 @@
                 <w:noProof/>
                 <w:webHidden/>
               </w:rPr>
-              <w:instrText xml:space="preserve"> PAGEREF _Toc504507347 \h </w:instrText>
+              <w:instrText xml:space="preserve"> PAGEREF _Toc504555330 \h </w:instrText>
             </w:r>
             <w:r>
               <w:rPr>
@@ -3848,7 +3854,7 @@
                 <w:noProof/>
                 <w:webHidden/>
               </w:rPr>
-              <w:t>38</w:t>
+              <w:t>37</w:t>
             </w:r>
             <w:r>
               <w:rPr>
@@ -3871,7 +3877,7 @@
               <w:lang w:eastAsia="es-ES"/>
             </w:rPr>
           </w:pPr>
-          <w:hyperlink w:anchor="_Toc504507348" w:history="1">
+          <w:hyperlink w:anchor="_Toc504555331" w:history="1">
             <w:r>
               <w:rPr>
                 <w:rStyle w:val="Hyperlink"/>
@@ -3899,7 +3905,7 @@
                 <w:noProof/>
                 <w:webHidden/>
               </w:rPr>
-              <w:instrText xml:space="preserve"> PAGEREF _Toc504507348 \h </w:instrText>
+              <w:instrText xml:space="preserve"> PAGEREF _Toc504555331 \h </w:instrText>
             </w:r>
             <w:r>
               <w:rPr>
@@ -3919,7 +3925,7 @@
                 <w:noProof/>
                 <w:webHidden/>
               </w:rPr>
-              <w:t>38</w:t>
+              <w:t>37</w:t>
             </w:r>
             <w:r>
               <w:rPr>
@@ -3942,7 +3948,7 @@
               <w:lang w:eastAsia="es-ES"/>
             </w:rPr>
           </w:pPr>
-          <w:hyperlink w:anchor="_Toc504507349" w:history="1">
+          <w:hyperlink w:anchor="_Toc504555332" w:history="1">
             <w:r>
               <w:rPr>
                 <w:rStyle w:val="Hyperlink"/>
@@ -3970,7 +3976,7 @@
                 <w:noProof/>
                 <w:webHidden/>
               </w:rPr>
-              <w:instrText xml:space="preserve"> PAGEREF _Toc504507349 \h </w:instrText>
+              <w:instrText xml:space="preserve"> PAGEREF _Toc504555332 \h </w:instrText>
             </w:r>
             <w:r>
               <w:rPr>
@@ -3990,7 +3996,7 @@
                 <w:noProof/>
                 <w:webHidden/>
               </w:rPr>
-              <w:t>38</w:t>
+              <w:t>37</w:t>
             </w:r>
             <w:r>
               <w:rPr>
@@ -4013,7 +4019,7 @@
               <w:lang w:eastAsia="es-ES"/>
             </w:rPr>
           </w:pPr>
-          <w:hyperlink w:anchor="_Toc504507350" w:history="1">
+          <w:hyperlink w:anchor="_Toc504555333" w:history="1">
             <w:r>
               <w:rPr>
                 <w:rStyle w:val="Hyperlink"/>
@@ -4041,7 +4047,7 @@
                 <w:noProof/>
                 <w:webHidden/>
               </w:rPr>
-              <w:instrText xml:space="preserve"> PAGEREF _Toc504507350 \h </w:instrText>
+              <w:instrText xml:space="preserve"> PAGEREF _Toc504555333 \h </w:instrText>
             </w:r>
             <w:r>
               <w:rPr>
@@ -4061,7 +4067,7 @@
                 <w:noProof/>
                 <w:webHidden/>
               </w:rPr>
-              <w:t>39</w:t>
+              <w:t>38</w:t>
             </w:r>
             <w:r>
               <w:rPr>
@@ -4084,7 +4090,7 @@
               <w:lang w:eastAsia="es-ES"/>
             </w:rPr>
           </w:pPr>
-          <w:hyperlink w:anchor="_Toc504507351" w:history="1">
+          <w:hyperlink w:anchor="_Toc504555334" w:history="1">
             <w:r>
               <w:rPr>
                 <w:rStyle w:val="Hyperlink"/>
@@ -4112,7 +4118,7 @@
                 <w:noProof/>
                 <w:webHidden/>
               </w:rPr>
-              <w:instrText xml:space="preserve"> PAGEREF _Toc504507351 \h </w:instrText>
+              <w:instrText xml:space="preserve"> PAGEREF _Toc504555334 \h </w:instrText>
             </w:r>
             <w:r>
               <w:rPr>
@@ -4132,7 +4138,7 @@
                 <w:noProof/>
                 <w:webHidden/>
               </w:rPr>
-              <w:t>40</w:t>
+              <w:t>39</w:t>
             </w:r>
             <w:r>
               <w:rPr>
@@ -4155,7 +4161,7 @@
               <w:lang w:eastAsia="es-ES"/>
             </w:rPr>
           </w:pPr>
-          <w:hyperlink w:anchor="_Toc504507352" w:history="1">
+          <w:hyperlink w:anchor="_Toc504555335" w:history="1">
             <w:r>
               <w:rPr>
                 <w:rStyle w:val="Hyperlink"/>
@@ -4183,7 +4189,7 @@
                 <w:noProof/>
                 <w:webHidden/>
               </w:rPr>
-              <w:instrText xml:space="preserve"> PAGEREF _Toc504507352 \h </w:instrText>
+              <w:instrText xml:space="preserve"> PAGEREF _Toc504555335 \h </w:instrText>
             </w:r>
             <w:r>
               <w:rPr>
@@ -4203,7 +4209,7 @@
                 <w:noProof/>
                 <w:webHidden/>
               </w:rPr>
-              <w:t>40</w:t>
+              <w:t>39</w:t>
             </w:r>
             <w:r>
               <w:rPr>
@@ -4226,7 +4232,7 @@
               <w:lang w:eastAsia="es-ES"/>
             </w:rPr>
           </w:pPr>
-          <w:hyperlink w:anchor="_Toc504507353" w:history="1">
+          <w:hyperlink w:anchor="_Toc504555336" w:history="1">
             <w:r>
               <w:rPr>
                 <w:rStyle w:val="Hyperlink"/>
@@ -4254,7 +4260,7 @@
                 <w:noProof/>
                 <w:webHidden/>
               </w:rPr>
-              <w:instrText xml:space="preserve"> PAGEREF _Toc504507353 \h </w:instrText>
+              <w:instrText xml:space="preserve"> PAGEREF _Toc504555336 \h </w:instrText>
             </w:r>
             <w:r>
               <w:rPr>
@@ -4274,7 +4280,7 @@
                 <w:noProof/>
                 <w:webHidden/>
               </w:rPr>
-              <w:t>40</w:t>
+              <w:t>39</w:t>
             </w:r>
             <w:r>
               <w:rPr>
@@ -4297,7 +4303,7 @@
               <w:lang w:eastAsia="es-ES"/>
             </w:rPr>
           </w:pPr>
-          <w:hyperlink w:anchor="_Toc504507354" w:history="1">
+          <w:hyperlink w:anchor="_Toc504555337" w:history="1">
             <w:r>
               <w:rPr>
                 <w:rStyle w:val="Hyperlink"/>
@@ -4325,7 +4331,7 @@
                 <w:noProof/>
                 <w:webHidden/>
               </w:rPr>
-              <w:instrText xml:space="preserve"> PAGEREF _Toc504507354 \h </w:instrText>
+              <w:instrText xml:space="preserve"> PAGEREF _Toc504555337 \h </w:instrText>
             </w:r>
             <w:r>
               <w:rPr>
@@ -4345,7 +4351,7 @@
                 <w:noProof/>
                 <w:webHidden/>
               </w:rPr>
-              <w:t>41</w:t>
+              <w:t>40</w:t>
             </w:r>
             <w:r>
               <w:rPr>
@@ -4368,7 +4374,7 @@
               <w:lang w:eastAsia="es-ES"/>
             </w:rPr>
           </w:pPr>
-          <w:hyperlink w:anchor="_Toc504507355" w:history="1">
+          <w:hyperlink w:anchor="_Toc504555338" w:history="1">
             <w:r>
               <w:rPr>
                 <w:rStyle w:val="Hyperlink"/>
@@ -4396,7 +4402,7 @@
                 <w:noProof/>
                 <w:webHidden/>
               </w:rPr>
-              <w:instrText xml:space="preserve"> PAGEREF _Toc504507355 \h </w:instrText>
+              <w:instrText xml:space="preserve"> PAGEREF _Toc504555338 \h </w:instrText>
             </w:r>
             <w:r>
               <w:rPr>
@@ -4416,7 +4422,7 @@
                 <w:noProof/>
                 <w:webHidden/>
               </w:rPr>
-              <w:t>42</w:t>
+              <w:t>41</w:t>
             </w:r>
             <w:r>
               <w:rPr>
@@ -4440,7 +4446,7 @@
               <w:lang w:eastAsia="es-ES"/>
             </w:rPr>
           </w:pPr>
-          <w:hyperlink w:anchor="_Toc504507356" w:history="1">
+          <w:hyperlink w:anchor="_Toc504555339" w:history="1">
             <w:r>
               <w:rPr>
                 <w:rStyle w:val="Hyperlink"/>
@@ -4484,7 +4490,7 @@
                 <w:noProof/>
                 <w:webHidden/>
               </w:rPr>
-              <w:instrText xml:space="preserve"> PAGEREF _Toc504507356 \h </w:instrText>
+              <w:instrText xml:space="preserve"> PAGEREF _Toc504555339 \h </w:instrText>
             </w:r>
             <w:r>
               <w:rPr>
@@ -4504,7 +4510,7 @@
                 <w:noProof/>
                 <w:webHidden/>
               </w:rPr>
-              <w:t>43</w:t>
+              <w:t>42</w:t>
             </w:r>
             <w:r>
               <w:rPr>
@@ -4528,7 +4534,7 @@
               <w:lang w:eastAsia="es-ES"/>
             </w:rPr>
           </w:pPr>
-          <w:hyperlink w:anchor="_Toc504507357" w:history="1">
+          <w:hyperlink w:anchor="_Toc504555340" w:history="1">
             <w:r>
               <w:rPr>
                 <w:rStyle w:val="Hyperlink"/>
@@ -4572,7 +4578,7 @@
                 <w:noProof/>
                 <w:webHidden/>
               </w:rPr>
-              <w:instrText xml:space="preserve"> PAGEREF _Toc504507357 \h </w:instrText>
+              <w:instrText xml:space="preserve"> PAGEREF _Toc504555340 \h </w:instrText>
             </w:r>
             <w:r>
               <w:rPr>
@@ -4592,7 +4598,7 @@
                 <w:noProof/>
                 <w:webHidden/>
               </w:rPr>
-              <w:t>44</w:t>
+              <w:t>43</w:t>
             </w:r>
             <w:r>
               <w:rPr>
@@ -4615,7 +4621,7 @@
               <w:lang w:eastAsia="es-ES"/>
             </w:rPr>
           </w:pPr>
-          <w:hyperlink w:anchor="_Toc504507358" w:history="1">
+          <w:hyperlink w:anchor="_Toc504555341" w:history="1">
             <w:r>
               <w:rPr>
                 <w:rStyle w:val="Hyperlink"/>
@@ -4644,7 +4650,7 @@
                 <w:noProof/>
                 <w:webHidden/>
               </w:rPr>
-              <w:instrText xml:space="preserve"> PAGEREF _Toc504507358 \h </w:instrText>
+              <w:instrText xml:space="preserve"> PAGEREF _Toc504555341 \h </w:instrText>
             </w:r>
             <w:r>
               <w:rPr>
@@ -4664,7 +4670,7 @@
                 <w:noProof/>
                 <w:webHidden/>
               </w:rPr>
-              <w:t>44</w:t>
+              <w:t>43</w:t>
             </w:r>
             <w:r>
               <w:rPr>
@@ -4687,7 +4693,7 @@
               <w:lang w:eastAsia="es-ES"/>
             </w:rPr>
           </w:pPr>
-          <w:hyperlink w:anchor="_Toc504507359" w:history="1">
+          <w:hyperlink w:anchor="_Toc504555342" w:history="1">
             <w:r>
               <w:rPr>
                 <w:rStyle w:val="Hyperlink"/>
@@ -4716,7 +4722,7 @@
                 <w:noProof/>
                 <w:webHidden/>
               </w:rPr>
-              <w:instrText xml:space="preserve"> PAGEREF _Toc504507359 \h </w:instrText>
+              <w:instrText xml:space="preserve"> PAGEREF _Toc504555342 \h </w:instrText>
             </w:r>
             <w:r>
               <w:rPr>
@@ -4736,7 +4742,7 @@
                 <w:noProof/>
                 <w:webHidden/>
               </w:rPr>
-              <w:t>44</w:t>
+              <w:t>43</w:t>
             </w:r>
             <w:r>
               <w:rPr>
@@ -4759,7 +4765,7 @@
               <w:lang w:eastAsia="es-ES"/>
             </w:rPr>
           </w:pPr>
-          <w:hyperlink w:anchor="_Toc504507360" w:history="1">
+          <w:hyperlink w:anchor="_Toc504555343" w:history="1">
             <w:r>
               <w:rPr>
                 <w:rStyle w:val="Hyperlink"/>
@@ -4788,7 +4794,7 @@
                 <w:noProof/>
                 <w:webHidden/>
               </w:rPr>
-              <w:instrText xml:space="preserve"> PAGEREF _Toc504507360 \h </w:instrText>
+              <w:instrText xml:space="preserve"> PAGEREF _Toc504555343 \h </w:instrText>
             </w:r>
             <w:r>
               <w:rPr>
@@ -4808,7 +4814,7 @@
                 <w:noProof/>
                 <w:webHidden/>
               </w:rPr>
-              <w:t>47</w:t>
+              <w:t>46</w:t>
             </w:r>
             <w:r>
               <w:rPr>
@@ -4831,7 +4837,7 @@
               <w:lang w:eastAsia="es-ES"/>
             </w:rPr>
           </w:pPr>
-          <w:hyperlink w:anchor="_Toc504507361" w:history="1">
+          <w:hyperlink w:anchor="_Toc504555344" w:history="1">
             <w:r>
               <w:rPr>
                 <w:rStyle w:val="Hyperlink"/>
@@ -4859,7 +4865,7 @@
                 <w:noProof/>
                 <w:webHidden/>
               </w:rPr>
-              <w:instrText xml:space="preserve"> PAGEREF _Toc504507361 \h </w:instrText>
+              <w:instrText xml:space="preserve"> PAGEREF _Toc504555344 \h </w:instrText>
             </w:r>
             <w:r>
               <w:rPr>
@@ -4879,7 +4885,7 @@
                 <w:noProof/>
                 <w:webHidden/>
               </w:rPr>
-              <w:t>48</w:t>
+              <w:t>47</w:t>
             </w:r>
             <w:r>
               <w:rPr>
@@ -4902,7 +4908,7 @@
               <w:lang w:eastAsia="es-ES"/>
             </w:rPr>
           </w:pPr>
-          <w:hyperlink w:anchor="_Toc504507362" w:history="1">
+          <w:hyperlink w:anchor="_Toc504555345" w:history="1">
             <w:r>
               <w:rPr>
                 <w:rStyle w:val="Hyperlink"/>
@@ -4930,7 +4936,7 @@
                 <w:noProof/>
                 <w:webHidden/>
               </w:rPr>
-              <w:instrText xml:space="preserve"> PAGEREF _Toc504507362 \h </w:instrText>
+              <w:instrText xml:space="preserve"> PAGEREF _Toc504555345 \h </w:instrText>
             </w:r>
             <w:r>
               <w:rPr>
@@ -4950,7 +4956,7 @@
                 <w:noProof/>
                 <w:webHidden/>
               </w:rPr>
-              <w:t>48</w:t>
+              <w:t>47</w:t>
             </w:r>
             <w:r>
               <w:rPr>
@@ -4973,7 +4979,7 @@
               <w:lang w:eastAsia="es-ES"/>
             </w:rPr>
           </w:pPr>
-          <w:hyperlink w:anchor="_Toc504507363" w:history="1">
+          <w:hyperlink w:anchor="_Toc504555346" w:history="1">
             <w:r>
               <w:rPr>
                 <w:rStyle w:val="Hyperlink"/>
@@ -5001,7 +5007,7 @@
                 <w:noProof/>
                 <w:webHidden/>
               </w:rPr>
-              <w:instrText xml:space="preserve"> PAGEREF _Toc504507363 \h </w:instrText>
+              <w:instrText xml:space="preserve"> PAGEREF _Toc504555346 \h </w:instrText>
             </w:r>
             <w:r>
               <w:rPr>
@@ -5021,7 +5027,7 @@
                 <w:noProof/>
                 <w:webHidden/>
               </w:rPr>
-              <w:t>48</w:t>
+              <w:t>47</w:t>
             </w:r>
             <w:r>
               <w:rPr>
@@ -5044,7 +5050,7 @@
               <w:lang w:eastAsia="es-ES"/>
             </w:rPr>
           </w:pPr>
-          <w:hyperlink w:anchor="_Toc504507364" w:history="1">
+          <w:hyperlink w:anchor="_Toc504555347" w:history="1">
             <w:r>
               <w:rPr>
                 <w:rStyle w:val="Hyperlink"/>
@@ -5072,7 +5078,7 @@
                 <w:noProof/>
                 <w:webHidden/>
               </w:rPr>
-              <w:instrText xml:space="preserve"> PAGEREF _Toc504507364 \h </w:instrText>
+              <w:instrText xml:space="preserve"> PAGEREF _Toc504555347 \h </w:instrText>
             </w:r>
             <w:r>
               <w:rPr>
@@ -5092,7 +5098,7 @@
                 <w:noProof/>
                 <w:webHidden/>
               </w:rPr>
-              <w:t>49</w:t>
+              <w:t>47</w:t>
             </w:r>
             <w:r>
               <w:rPr>
@@ -5115,7 +5121,7 @@
               <w:lang w:eastAsia="es-ES"/>
             </w:rPr>
           </w:pPr>
-          <w:hyperlink w:anchor="_Toc504507365" w:history="1">
+          <w:hyperlink w:anchor="_Toc504555348" w:history="1">
             <w:r>
               <w:rPr>
                 <w:rStyle w:val="Hyperlink"/>
@@ -5143,7 +5149,7 @@
                 <w:noProof/>
                 <w:webHidden/>
               </w:rPr>
-              <w:instrText xml:space="preserve"> PAGEREF _Toc504507365 \h </w:instrText>
+              <w:instrText xml:space="preserve"> PAGEREF _Toc504555348 \h </w:instrText>
             </w:r>
             <w:r>
               <w:rPr>
@@ -5163,7 +5169,7 @@
                 <w:noProof/>
                 <w:webHidden/>
               </w:rPr>
-              <w:t>49</w:t>
+              <w:t>48</w:t>
             </w:r>
             <w:r>
               <w:rPr>
@@ -5250,8 +5256,6 @@
               <w:color w:val="000000" w:themeColor="text1"/>
             </w:rPr>
           </w:pPr>
-          <w:bookmarkStart w:id="0" w:name="_GoBack"/>
-          <w:bookmarkEnd w:id="0"/>
         </w:p>
         <w:p>
           <w:pPr>
@@ -5307,7 +5311,7 @@
           <w:color w:val="000000" w:themeColor="text1"/>
         </w:rPr>
       </w:pPr>
-      <w:bookmarkStart w:id="1" w:name="_Toc504507316"/>
+      <w:bookmarkStart w:id="0" w:name="_Toc504555299"/>
       <w:r>
         <w:rPr>
           <w:rFonts w:ascii="Arial Narrow" w:hAnsi="Arial Narrow"/>
@@ -5316,7 +5320,7 @@
         <w:lastRenderedPageBreak/>
         <w:t>VISIÓN DE LA APLICACIÓN</w:t>
       </w:r>
-      <w:bookmarkEnd w:id="1"/>
+      <w:bookmarkEnd w:id="0"/>
     </w:p>
     <w:p>
       <w:pPr>
@@ -5338,7 +5342,7 @@
           <w:color w:val="000000" w:themeColor="text1"/>
         </w:rPr>
       </w:pPr>
-      <w:bookmarkStart w:id="2" w:name="_Toc504507317"/>
+      <w:bookmarkStart w:id="1" w:name="_Toc504555300"/>
       <w:r>
         <w:rPr>
           <w:rFonts w:ascii="Arial Narrow" w:hAnsi="Arial Narrow"/>
@@ -5346,7 +5350,7 @@
         </w:rPr>
         <w:t>DESCRIPCIÓN GENERAL</w:t>
       </w:r>
-      <w:bookmarkEnd w:id="2"/>
+      <w:bookmarkEnd w:id="1"/>
     </w:p>
     <w:p>
       <w:pPr>
@@ -5463,7 +5467,7 @@
           <w:color w:val="000000" w:themeColor="text1"/>
         </w:rPr>
       </w:pPr>
-      <w:bookmarkStart w:id="3" w:name="_Toc504507318"/>
+      <w:bookmarkStart w:id="2" w:name="_Toc504555301"/>
       <w:r>
         <w:rPr>
           <w:rFonts w:ascii="Arial Narrow" w:hAnsi="Arial Narrow"/>
@@ -5485,7 +5489,7 @@
         </w:rPr>
         <w:t xml:space="preserve"> DE LA PÁGINA PRINCIPAL</w:t>
       </w:r>
-      <w:bookmarkEnd w:id="3"/>
+      <w:bookmarkEnd w:id="2"/>
     </w:p>
     <w:p>
       <w:pPr>
@@ -5748,27 +5752,14 @@
                             <w:r>
                               <w:t xml:space="preserve">Figura </w:t>
                             </w:r>
-                            <w:r>
-                              <w:fldChar w:fldCharType="begin"/>
-                            </w:r>
-                            <w:r>
-                              <w:instrText xml:space="preserve"> SEQ Figura \* ARABIC </w:instrText>
-                            </w:r>
-                            <w:r>
-                              <w:fldChar w:fldCharType="separate"/>
-                            </w:r>
-                            <w:r>
-                              <w:rPr>
-                                <w:noProof/>
-                              </w:rPr>
-                              <w:t>1</w:t>
-                            </w:r>
-                            <w:r>
-                              <w:rPr>
-                                <w:noProof/>
-                              </w:rPr>
-                              <w:fldChar w:fldCharType="end"/>
-                            </w:r>
+                            <w:fldSimple w:instr=" SEQ Figura \* ARABIC ">
+                              <w:r>
+                                <w:rPr>
+                                  <w:noProof/>
+                                </w:rPr>
+                                <w:t>1</w:t>
+                              </w:r>
+                            </w:fldSimple>
                             <w:r>
                               <w:t>: Construcción de un ordenador</w:t>
                             </w:r>
@@ -5807,27 +5798,14 @@
                       <w:r>
                         <w:t xml:space="preserve">Figura </w:t>
                       </w:r>
-                      <w:r>
-                        <w:fldChar w:fldCharType="begin"/>
-                      </w:r>
-                      <w:r>
-                        <w:instrText xml:space="preserve"> SEQ Figura \* ARABIC </w:instrText>
-                      </w:r>
-                      <w:r>
-                        <w:fldChar w:fldCharType="separate"/>
-                      </w:r>
-                      <w:r>
-                        <w:rPr>
-                          <w:noProof/>
-                        </w:rPr>
-                        <w:t>1</w:t>
-                      </w:r>
-                      <w:r>
-                        <w:rPr>
-                          <w:noProof/>
-                        </w:rPr>
-                        <w:fldChar w:fldCharType="end"/>
-                      </w:r>
+                      <w:fldSimple w:instr=" SEQ Figura \* ARABIC ">
+                        <w:r>
+                          <w:rPr>
+                            <w:noProof/>
+                          </w:rPr>
+                          <w:t>1</w:t>
+                        </w:r>
+                      </w:fldSimple>
                       <w:r>
                         <w:t>: Construcción de un ordenador</w:t>
                       </w:r>
@@ -6098,7 +6076,7 @@
           <w:color w:val="000000" w:themeColor="text1"/>
         </w:rPr>
       </w:pPr>
-      <w:bookmarkStart w:id="4" w:name="_Toc504507319"/>
+      <w:bookmarkStart w:id="3" w:name="_Toc504555302"/>
       <w:r>
         <w:rPr>
           <w:rFonts w:ascii="Arial Narrow" w:hAnsi="Arial Narrow"/>
@@ -6107,7 +6085,7 @@
         <w:lastRenderedPageBreak/>
         <w:t>ESQUEMA DE NAVEGACIÓN</w:t>
       </w:r>
-      <w:bookmarkEnd w:id="4"/>
+      <w:bookmarkEnd w:id="3"/>
     </w:p>
     <w:p>
       <w:pPr>
@@ -6157,7 +6135,7 @@
           <v:shape id="_x0000_i1025" type="#_x0000_t75" style="width:411.35pt;height:337.25pt" o:ole="">
             <v:imagedata r:id="rId10" o:title=""/>
           </v:shape>
-          <o:OLEObject Type="Embed" ProgID="Visio.Drawing.15" ShapeID="_x0000_i1025" DrawAspect="Content" ObjectID="_1578249181" r:id="rId11"/>
+          <o:OLEObject Type="Embed" ProgID="Visio.Drawing.15" ShapeID="_x0000_i1025" DrawAspect="Content" ObjectID="_1578297183" r:id="rId11"/>
         </w:object>
       </w:r>
     </w:p>
@@ -6261,7 +6239,7 @@
           <w:color w:val="000000" w:themeColor="text1"/>
         </w:rPr>
       </w:pPr>
-      <w:bookmarkStart w:id="5" w:name="_Toc504507320"/>
+      <w:bookmarkStart w:id="4" w:name="_Toc504555303"/>
       <w:r>
         <w:rPr>
           <w:rFonts w:ascii="Arial Narrow" w:hAnsi="Arial Narrow"/>
@@ -6270,7 +6248,7 @@
         <w:lastRenderedPageBreak/>
         <w:t>ANÁLISIS</w:t>
       </w:r>
-      <w:bookmarkEnd w:id="5"/>
+      <w:bookmarkEnd w:id="4"/>
     </w:p>
     <w:p>
       <w:pPr>
@@ -6292,7 +6270,7 @@
           <w:color w:val="000000" w:themeColor="text1"/>
         </w:rPr>
       </w:pPr>
-      <w:bookmarkStart w:id="6" w:name="_Toc504507321"/>
+      <w:bookmarkStart w:id="5" w:name="_Toc504555304"/>
       <w:r>
         <w:rPr>
           <w:rFonts w:ascii="Arial Narrow" w:hAnsi="Arial Narrow"/>
@@ -6300,7 +6278,7 @@
         </w:rPr>
         <w:t>DIAGRAMA DE CASOS DE USO</w:t>
       </w:r>
-      <w:bookmarkEnd w:id="6"/>
+      <w:bookmarkEnd w:id="5"/>
     </w:p>
     <w:p>
       <w:pPr>
@@ -6319,7 +6297,7 @@
           <v:shape id="_x0000_i1026" type="#_x0000_t75" style="width:441.5pt;height:395.4pt" o:ole="">
             <v:imagedata r:id="rId12" o:title=""/>
           </v:shape>
-          <o:OLEObject Type="Embed" ProgID="Visio.Drawing.15" ShapeID="_x0000_i1026" DrawAspect="Content" ObjectID="_1578249182" r:id="rId13"/>
+          <o:OLEObject Type="Embed" ProgID="Visio.Drawing.15" ShapeID="_x0000_i1026" DrawAspect="Content" ObjectID="_1578297184" r:id="rId13"/>
         </w:object>
       </w:r>
     </w:p>
@@ -6335,7 +6313,7 @@
           <w:color w:val="000000" w:themeColor="text1"/>
         </w:rPr>
       </w:pPr>
-      <w:bookmarkStart w:id="7" w:name="_Toc504507322"/>
+      <w:bookmarkStart w:id="6" w:name="_Toc504555305"/>
       <w:r>
         <w:rPr>
           <w:rFonts w:ascii="Arial Narrow" w:hAnsi="Arial Narrow"/>
@@ -6343,7 +6321,7 @@
         </w:rPr>
         <w:t>CASOS DE USO</w:t>
       </w:r>
-      <w:bookmarkEnd w:id="7"/>
+      <w:bookmarkEnd w:id="6"/>
     </w:p>
     <w:p>
       <w:pPr>
@@ -13964,7 +13942,7 @@
           <w:color w:val="000000" w:themeColor="text1"/>
         </w:rPr>
       </w:pPr>
-      <w:bookmarkStart w:id="8" w:name="_Toc504507323"/>
+      <w:bookmarkStart w:id="7" w:name="_Toc504555306"/>
       <w:r>
         <w:rPr>
           <w:rFonts w:ascii="Arial Narrow" w:hAnsi="Arial Narrow"/>
@@ -13973,7 +13951,7 @@
         <w:lastRenderedPageBreak/>
         <w:t>DISEÑO</w:t>
       </w:r>
-      <w:bookmarkEnd w:id="8"/>
+      <w:bookmarkEnd w:id="7"/>
     </w:p>
     <w:p>
       <w:pPr>
@@ -13995,7 +13973,7 @@
           <w:color w:val="000000" w:themeColor="text1"/>
         </w:rPr>
       </w:pPr>
-      <w:bookmarkStart w:id="9" w:name="_Toc504507324"/>
+      <w:bookmarkStart w:id="8" w:name="_Toc504555307"/>
       <w:r>
         <w:rPr>
           <w:rFonts w:ascii="Arial Narrow" w:hAnsi="Arial Narrow"/>
@@ -14003,7 +13981,7 @@
         </w:rPr>
         <w:t>PERSISTENCIA</w:t>
       </w:r>
-      <w:bookmarkEnd w:id="9"/>
+      <w:bookmarkEnd w:id="8"/>
     </w:p>
     <w:p>
       <w:pPr>
@@ -14039,10 +14017,10 @@
           <w:color w:val="000000" w:themeColor="text1"/>
         </w:rPr>
         <w:object w:dxaOrig="21750" w:dyaOrig="12195" w14:anchorId="24277C7D">
-          <v:shape id="_x0000_i1032" type="#_x0000_t75" style="width:441.5pt;height:247.55pt" o:ole="">
+          <v:shape id="_x0000_i1027" type="#_x0000_t75" style="width:441.5pt;height:247.55pt" o:ole="">
             <v:imagedata r:id="rId14" o:title=""/>
           </v:shape>
-          <o:OLEObject Type="Embed" ProgID="Visio.Drawing.15" ShapeID="_x0000_i1032" DrawAspect="Content" ObjectID="_1578249183" r:id="rId15"/>
+          <o:OLEObject Type="Embed" ProgID="Visio.Drawing.15" ShapeID="_x0000_i1027" DrawAspect="Content" ObjectID="_1578297185" r:id="rId15"/>
         </w:object>
       </w:r>
     </w:p>
@@ -14058,7 +14036,7 @@
           <w:color w:val="000000" w:themeColor="text1"/>
         </w:rPr>
       </w:pPr>
-      <w:bookmarkStart w:id="10" w:name="_Toc504507325"/>
+      <w:bookmarkStart w:id="9" w:name="_Toc504555308"/>
       <w:r>
         <w:rPr>
           <w:rFonts w:ascii="Arial Narrow" w:hAnsi="Arial Narrow"/>
@@ -14066,7 +14044,7 @@
         </w:rPr>
         <w:t>ENTIDADES</w:t>
       </w:r>
-      <w:bookmarkEnd w:id="10"/>
+      <w:bookmarkEnd w:id="9"/>
     </w:p>
     <w:p>
       <w:pPr>
@@ -14224,7 +14202,7 @@
           <w:color w:val="000000" w:themeColor="text1"/>
         </w:rPr>
       </w:pPr>
-      <w:bookmarkStart w:id="11" w:name="_Toc504507326"/>
+      <w:bookmarkStart w:id="10" w:name="_Toc504555309"/>
       <w:r>
         <w:rPr>
           <w:rFonts w:ascii="Arial Narrow" w:hAnsi="Arial Narrow"/>
@@ -14233,7 +14211,7 @@
         <w:lastRenderedPageBreak/>
         <w:t>INTERACCIÓN</w:t>
       </w:r>
-      <w:bookmarkEnd w:id="11"/>
+      <w:bookmarkEnd w:id="10"/>
     </w:p>
     <w:p>
       <w:pPr>
@@ -14440,22 +14418,6 @@
         </w:rPr>
         <w:t>Order: Se encarga de crear pedidos con los productos montables completados.</w:t>
       </w:r>
-    </w:p>
-    <w:p>
-      <w:pPr>
-        <w:rPr>
-          <w:rFonts w:ascii="Arial Narrow" w:hAnsi="Arial Narrow"/>
-          <w:color w:val="000000" w:themeColor="text1"/>
-        </w:rPr>
-      </w:pPr>
-    </w:p>
-    <w:p>
-      <w:pPr>
-        <w:rPr>
-          <w:rFonts w:ascii="Arial Narrow" w:hAnsi="Arial Narrow"/>
-          <w:color w:val="000000" w:themeColor="text1"/>
-        </w:rPr>
-      </w:pPr>
     </w:p>
     <w:p>
       <w:pPr>
@@ -14566,16 +14528,17 @@
           <w:lang w:val="en-US"/>
         </w:rPr>
       </w:pPr>
-      <w:bookmarkStart w:id="12" w:name="_Toc504507327"/>
+      <w:bookmarkStart w:id="11" w:name="_Toc504555310"/>
       <w:r>
         <w:rPr>
           <w:rFonts w:ascii="Arial Narrow" w:hAnsi="Arial Narrow"/>
           <w:color w:val="000000" w:themeColor="text1"/>
           <w:lang w:val="en-US"/>
         </w:rPr>
+        <w:lastRenderedPageBreak/>
         <w:t>IMPLEMENTACIÓN</w:t>
       </w:r>
-      <w:bookmarkEnd w:id="12"/>
+      <w:bookmarkEnd w:id="11"/>
     </w:p>
     <w:p>
       <w:pPr>
@@ -14599,7 +14562,7 @@
           <w:lang w:val="en-US"/>
         </w:rPr>
       </w:pPr>
-      <w:bookmarkStart w:id="13" w:name="_Toc504507328"/>
+      <w:bookmarkStart w:id="12" w:name="_Toc504555311"/>
       <w:r>
         <w:rPr>
           <w:rFonts w:ascii="Arial Narrow" w:hAnsi="Arial Narrow"/>
@@ -14608,7 +14571,7 @@
         </w:rPr>
         <w:t>PÁGINAS PHP</w:t>
       </w:r>
-      <w:bookmarkEnd w:id="13"/>
+      <w:bookmarkEnd w:id="12"/>
     </w:p>
     <w:p>
       <w:pPr>
@@ -14626,7 +14589,7 @@
           <v:shape id="_x0000_i1028" type="#_x0000_t75" style="width:424.75pt;height:348.7pt" o:ole="">
             <v:imagedata r:id="rId16" o:title=""/>
           </v:shape>
-          <o:OLEObject Type="Embed" ProgID="Visio.Drawing.15" ShapeID="_x0000_i1028" DrawAspect="Content" ObjectID="_1578249184" r:id="rId17"/>
+          <o:OLEObject Type="Embed" ProgID="Visio.Drawing.15" ShapeID="_x0000_i1028" DrawAspect="Content" ObjectID="_1578297186" r:id="rId17"/>
         </w:object>
       </w:r>
     </w:p>
@@ -14787,7 +14750,6 @@
           <w:rFonts w:ascii="Arial Narrow" w:hAnsi="Arial Narrow"/>
           <w:color w:val="000000" w:themeColor="text1"/>
         </w:rPr>
-        <w:lastRenderedPageBreak/>
         <w:t>Ver su cuenta, en caso de que esté logueado, usando el botón apropiado del header.</w:t>
       </w:r>
     </w:p>
@@ -14824,6 +14786,7 @@
           <w:rFonts w:ascii="Arial Narrow" w:hAnsi="Arial Narrow"/>
           <w:color w:val="000000" w:themeColor="text1"/>
         </w:rPr>
+        <w:lastRenderedPageBreak/>
         <w:t>Siempre que un usuario sea direccionado a login.php, tiene la opción de registrarse si no lo está. Una vez registrado, el sistema le devolverá a la operación que estuviera realizando:</w:t>
       </w:r>
     </w:p>
@@ -14843,7 +14806,7 @@
           <v:shape id="_x0000_i1029" type="#_x0000_t75" style="width:425.15pt;height:153.2pt" o:ole="">
             <v:imagedata r:id="rId18" o:title=""/>
           </v:shape>
-          <o:OLEObject Type="Embed" ProgID="Visio.Drawing.15" ShapeID="_x0000_i1029" DrawAspect="Content" ObjectID="_1578249185" r:id="rId19"/>
+          <o:OLEObject Type="Embed" ProgID="Visio.Drawing.15" ShapeID="_x0000_i1029" DrawAspect="Content" ObjectID="_1578297187" r:id="rId19"/>
         </w:object>
       </w:r>
     </w:p>
@@ -14859,7 +14822,7 @@
           <w:color w:val="000000" w:themeColor="text1"/>
         </w:rPr>
       </w:pPr>
-      <w:bookmarkStart w:id="14" w:name="_Toc504507329"/>
+      <w:bookmarkStart w:id="13" w:name="_Toc504555312"/>
       <w:r>
         <w:rPr>
           <w:rFonts w:ascii="Arial Narrow" w:hAnsi="Arial Narrow"/>
@@ -14867,7 +14830,7 @@
         </w:rPr>
         <w:t>ENTRADAS</w:t>
       </w:r>
-      <w:bookmarkEnd w:id="14"/>
+      <w:bookmarkEnd w:id="13"/>
     </w:p>
     <w:p>
       <w:pPr>
@@ -15126,7 +15089,6 @@
           <w:sz w:val="24"/>
           <w:szCs w:val="24"/>
         </w:rPr>
-        <w:lastRenderedPageBreak/>
         <w:t>index.php: Contiene dos formularios post que indican a newProduct.php si el usuario desea construir un ordenador o un móvil.</w:t>
       </w:r>
     </w:p>
@@ -15151,6 +15113,7 @@
           <w:sz w:val="24"/>
           <w:szCs w:val="24"/>
         </w:rPr>
+        <w:lastRenderedPageBreak/>
         <w:t>newProduct.php: Contiene dos formularios post, uno para ordenadores y uno para móviles, aunque nunca se muestran los dos a la vez. Los datos de entrada de este formulario se guardan en una variable de sesión con la que se implementa la funcionalidad del carrito. Esta variable de sesión perdura hasta que el usuario cierre la sesión o el navegador.</w:t>
       </w:r>
     </w:p>
@@ -15248,7 +15211,7 @@
           <w:color w:val="000000" w:themeColor="text1"/>
         </w:rPr>
       </w:pPr>
-      <w:bookmarkStart w:id="15" w:name="_Toc504507330"/>
+      <w:bookmarkStart w:id="14" w:name="_Toc504555313"/>
       <w:r>
         <w:rPr>
           <w:rFonts w:ascii="Arial Narrow" w:hAnsi="Arial Narrow"/>
@@ -15256,7 +15219,7 @@
         </w:rPr>
         <w:t>LIBRERÍAS</w:t>
       </w:r>
-      <w:bookmarkEnd w:id="15"/>
+      <w:bookmarkEnd w:id="14"/>
     </w:p>
     <w:p>
       <w:pPr>
@@ -16234,7 +16197,6 @@
                 <w:sz w:val="24"/>
                 <w:szCs w:val="24"/>
               </w:rPr>
-              <w:lastRenderedPageBreak/>
               <w:t>checkSession</w:t>
             </w:r>
           </w:p>
@@ -16337,6 +16299,7 @@
                 <w:sz w:val="24"/>
                 <w:szCs w:val="24"/>
               </w:rPr>
+              <w:lastRenderedPageBreak/>
               <w:t>printWelcome</w:t>
             </w:r>
           </w:p>
@@ -16542,7 +16505,7 @@
           <w:color w:val="000000" w:themeColor="text1"/>
         </w:rPr>
       </w:pPr>
-      <w:bookmarkStart w:id="16" w:name="_Toc504507331"/>
+      <w:bookmarkStart w:id="15" w:name="_Toc504555314"/>
       <w:r>
         <w:rPr>
           <w:rFonts w:ascii="Arial Narrow" w:hAnsi="Arial Narrow"/>
@@ -16550,7 +16513,7 @@
         </w:rPr>
         <w:t>BASE DE DATOS</w:t>
       </w:r>
-      <w:bookmarkEnd w:id="16"/>
+      <w:bookmarkEnd w:id="15"/>
     </w:p>
     <w:p>
       <w:pPr>
@@ -16588,7 +16551,7 @@
           <v:shape id="_x0000_i1030" type="#_x0000_t75" style="width:441.3pt;height:393.75pt" o:ole="">
             <v:imagedata r:id="rId20" o:title=""/>
           </v:shape>
-          <o:OLEObject Type="Embed" ProgID="Visio.Drawing.15" ShapeID="_x0000_i1030" DrawAspect="Content" ObjectID="_1578249186" r:id="rId21"/>
+          <o:OLEObject Type="Embed" ProgID="Visio.Drawing.15" ShapeID="_x0000_i1030" DrawAspect="Content" ObjectID="_1578297188" r:id="rId21"/>
         </w:object>
       </w:r>
     </w:p>
@@ -16633,7 +16596,6 @@
           <w:sz w:val="24"/>
           <w:szCs w:val="24"/>
         </w:rPr>
-        <w:lastRenderedPageBreak/>
         <w:t>Relaciones muchos-a-muchos: se relacionan creando una tabla intermedia</w:t>
       </w:r>
     </w:p>
@@ -16682,6 +16644,7 @@
           <w:sz w:val="24"/>
           <w:szCs w:val="24"/>
         </w:rPr>
+        <w:lastRenderedPageBreak/>
         <w:t>custom_products y components se relacionan con la tabla custom_products_components del mismo modo.</w:t>
       </w:r>
     </w:p>
@@ -16988,15 +16951,16 @@
           <w:color w:val="000000" w:themeColor="text1"/>
         </w:rPr>
       </w:pPr>
-      <w:bookmarkStart w:id="17" w:name="_Toc504507332"/>
-      <w:r>
-        <w:rPr>
-          <w:rFonts w:ascii="Arial Narrow" w:hAnsi="Arial Narrow"/>
-          <w:color w:val="000000" w:themeColor="text1"/>
-        </w:rPr>
+      <w:bookmarkStart w:id="16" w:name="_Toc504555315"/>
+      <w:r>
+        <w:rPr>
+          <w:rFonts w:ascii="Arial Narrow" w:hAnsi="Arial Narrow"/>
+          <w:color w:val="000000" w:themeColor="text1"/>
+        </w:rPr>
+        <w:lastRenderedPageBreak/>
         <w:t>CASOS DE PRUEBA</w:t>
       </w:r>
-      <w:bookmarkEnd w:id="17"/>
+      <w:bookmarkEnd w:id="16"/>
     </w:p>
     <w:p>
       <w:pPr>
@@ -17590,7 +17554,6 @@
           <w:sz w:val="24"/>
           <w:szCs w:val="24"/>
         </w:rPr>
-        <w:lastRenderedPageBreak/>
         <w:t>Descripción:</w:t>
       </w:r>
       <w:r>
@@ -17681,6 +17644,7 @@
           <w:sz w:val="24"/>
           <w:szCs w:val="24"/>
         </w:rPr>
+        <w:lastRenderedPageBreak/>
         <w:t>Se accede a Login/Register.</w:t>
       </w:r>
     </w:p>
@@ -18027,8 +17991,8 @@
         </w:rPr>
         <w:t>CU05: VER PEDIDOS</w:t>
       </w:r>
-      <w:bookmarkStart w:id="18" w:name="_GoBack1"/>
-      <w:bookmarkEnd w:id="18"/>
+      <w:bookmarkStart w:id="17" w:name="_GoBack1"/>
+      <w:bookmarkEnd w:id="17"/>
     </w:p>
     <w:p>
       <w:pPr>
@@ -18412,7 +18376,6 @@
           <w:sz w:val="24"/>
           <w:szCs w:val="24"/>
         </w:rPr>
-        <w:lastRenderedPageBreak/>
         <w:t xml:space="preserve">Resultado: </w:t>
       </w:r>
       <w:r>
@@ -19186,6 +19149,7 @@
           <w:sz w:val="24"/>
           <w:szCs w:val="24"/>
         </w:rPr>
+        <w:lastRenderedPageBreak/>
         <w:t>Desde my acount hacemos a Payment methods o simplemente se hace scroll hacia abajo, hasta que lleguemos a la sección.</w:t>
       </w:r>
     </w:p>
@@ -19952,6 +19916,7 @@
           <w:sz w:val="24"/>
           <w:szCs w:val="24"/>
         </w:rPr>
+        <w:lastRenderedPageBreak/>
         <w:t>Desde el menu de cuenta de administrador, se elige la opción new Product</w:t>
       </w:r>
     </w:p>
@@ -20718,87 +20683,87 @@
           <w:sz w:val="24"/>
           <w:szCs w:val="24"/>
         </w:rPr>
+        <w:t>Desde el menu de cuenta de cliente, se elige la opción Delete Account introduciendo la contraseña de la cuenta</w:t>
+      </w:r>
+    </w:p>
+    <w:p>
+      <w:pPr>
+        <w:pStyle w:val="Standard"/>
+        <w:rPr>
+          <w:rFonts w:ascii="Arial Narrow" w:hAnsi="Arial Narrow"/>
+          <w:color w:val="000000" w:themeColor="text1"/>
+        </w:rPr>
+      </w:pPr>
+      <w:r>
+        <w:rPr>
+          <w:rFonts w:ascii="Arial Narrow" w:hAnsi="Arial Narrow" w:cs="Times New Roman"/>
+          <w:b/>
+          <w:color w:val="000000" w:themeColor="text1"/>
+          <w:sz w:val="24"/>
+          <w:szCs w:val="24"/>
+        </w:rPr>
+        <w:t xml:space="preserve">Resultado: </w:t>
+      </w:r>
+      <w:r>
+        <w:rPr>
+          <w:rFonts w:ascii="Arial Narrow" w:hAnsi="Arial Narrow" w:cs="Times New Roman"/>
+          <w:color w:val="000000" w:themeColor="text1"/>
+          <w:sz w:val="24"/>
+          <w:szCs w:val="24"/>
+        </w:rPr>
+        <w:t>El sistema elimina el cliente de la base de datos, y redirige al index.</w:t>
+      </w:r>
+    </w:p>
+    <w:p>
+      <w:pPr>
+        <w:pStyle w:val="Standard"/>
+        <w:rPr>
+          <w:rFonts w:ascii="Arial Narrow" w:hAnsi="Arial Narrow" w:cs="Times New Roman"/>
+          <w:color w:val="000000" w:themeColor="text1"/>
+          <w:sz w:val="24"/>
+          <w:szCs w:val="24"/>
+        </w:rPr>
+      </w:pPr>
+    </w:p>
+    <w:p>
+      <w:pPr>
+        <w:pStyle w:val="Standard"/>
+        <w:rPr>
+          <w:rFonts w:ascii="Arial Narrow" w:hAnsi="Arial Narrow" w:cs="Times New Roman"/>
+          <w:b/>
+          <w:color w:val="000000" w:themeColor="text1"/>
+          <w:sz w:val="24"/>
+          <w:szCs w:val="24"/>
+        </w:rPr>
+      </w:pPr>
+      <w:r>
+        <w:rPr>
+          <w:rFonts w:ascii="Arial Narrow" w:hAnsi="Arial Narrow" w:cs="Times New Roman"/>
+          <w:b/>
+          <w:color w:val="000000" w:themeColor="text1"/>
+          <w:sz w:val="24"/>
+          <w:szCs w:val="24"/>
+        </w:rPr>
+        <w:t>CU16: AÑADIR DIRECCIÓN</w:t>
+      </w:r>
+    </w:p>
+    <w:p>
+      <w:pPr>
+        <w:pStyle w:val="Standard"/>
+        <w:rPr>
+          <w:rFonts w:ascii="Arial Narrow" w:hAnsi="Arial Narrow"/>
+          <w:color w:val="000000" w:themeColor="text1"/>
+        </w:rPr>
+      </w:pPr>
+      <w:r>
+        <w:rPr>
+          <w:rFonts w:ascii="Arial Narrow" w:hAnsi="Arial Narrow" w:cs="Times New Roman"/>
+          <w:b/>
+          <w:color w:val="000000" w:themeColor="text1"/>
+          <w:sz w:val="24"/>
+          <w:szCs w:val="24"/>
+        </w:rPr>
         <w:lastRenderedPageBreak/>
-        <w:t>Desde el menu de cuenta de cliente, se elige la opción Delete Account introduciendo la contraseña de la cuenta</w:t>
-      </w:r>
-    </w:p>
-    <w:p>
-      <w:pPr>
-        <w:pStyle w:val="Standard"/>
-        <w:rPr>
-          <w:rFonts w:ascii="Arial Narrow" w:hAnsi="Arial Narrow"/>
-          <w:color w:val="000000" w:themeColor="text1"/>
-        </w:rPr>
-      </w:pPr>
-      <w:r>
-        <w:rPr>
-          <w:rFonts w:ascii="Arial Narrow" w:hAnsi="Arial Narrow" w:cs="Times New Roman"/>
-          <w:b/>
-          <w:color w:val="000000" w:themeColor="text1"/>
-          <w:sz w:val="24"/>
-          <w:szCs w:val="24"/>
-        </w:rPr>
-        <w:t xml:space="preserve">Resultado: </w:t>
-      </w:r>
-      <w:r>
-        <w:rPr>
-          <w:rFonts w:ascii="Arial Narrow" w:hAnsi="Arial Narrow" w:cs="Times New Roman"/>
-          <w:color w:val="000000" w:themeColor="text1"/>
-          <w:sz w:val="24"/>
-          <w:szCs w:val="24"/>
-        </w:rPr>
-        <w:t>El sistema elimina el cliente de la base de datos, y redirige al index.</w:t>
-      </w:r>
-    </w:p>
-    <w:p>
-      <w:pPr>
-        <w:pStyle w:val="Standard"/>
-        <w:rPr>
-          <w:rFonts w:ascii="Arial Narrow" w:hAnsi="Arial Narrow" w:cs="Times New Roman"/>
-          <w:color w:val="000000" w:themeColor="text1"/>
-          <w:sz w:val="24"/>
-          <w:szCs w:val="24"/>
-        </w:rPr>
-      </w:pPr>
-    </w:p>
-    <w:p>
-      <w:pPr>
-        <w:pStyle w:val="Standard"/>
-        <w:rPr>
-          <w:rFonts w:ascii="Arial Narrow" w:hAnsi="Arial Narrow" w:cs="Times New Roman"/>
-          <w:b/>
-          <w:color w:val="000000" w:themeColor="text1"/>
-          <w:sz w:val="24"/>
-          <w:szCs w:val="24"/>
-        </w:rPr>
-      </w:pPr>
-      <w:r>
-        <w:rPr>
-          <w:rFonts w:ascii="Arial Narrow" w:hAnsi="Arial Narrow" w:cs="Times New Roman"/>
-          <w:b/>
-          <w:color w:val="000000" w:themeColor="text1"/>
-          <w:sz w:val="24"/>
-          <w:szCs w:val="24"/>
-        </w:rPr>
-        <w:t>CU16: AÑADIR DIRECCIÓN</w:t>
-      </w:r>
-    </w:p>
-    <w:p>
-      <w:pPr>
-        <w:pStyle w:val="Standard"/>
-        <w:rPr>
-          <w:rFonts w:ascii="Arial Narrow" w:hAnsi="Arial Narrow"/>
-          <w:color w:val="000000" w:themeColor="text1"/>
-        </w:rPr>
-      </w:pPr>
-      <w:r>
-        <w:rPr>
-          <w:rFonts w:ascii="Arial Narrow" w:hAnsi="Arial Narrow" w:cs="Times New Roman"/>
-          <w:b/>
-          <w:color w:val="000000" w:themeColor="text1"/>
-          <w:sz w:val="24"/>
-          <w:szCs w:val="24"/>
-        </w:rPr>
         <w:t>Descripción:</w:t>
       </w:r>
       <w:r>
@@ -21331,47 +21296,48 @@
           <w:color w:val="000000" w:themeColor="text1"/>
         </w:rPr>
       </w:pPr>
-      <w:bookmarkStart w:id="19" w:name="_Toc504507333"/>
-      <w:r>
-        <w:rPr>
-          <w:rFonts w:ascii="Arial Narrow" w:hAnsi="Arial Narrow"/>
-          <w:color w:val="000000" w:themeColor="text1"/>
-        </w:rPr>
+      <w:bookmarkStart w:id="18" w:name="_Toc504555316"/>
+      <w:r>
+        <w:rPr>
+          <w:rFonts w:ascii="Arial Narrow" w:hAnsi="Arial Narrow"/>
+          <w:color w:val="000000" w:themeColor="text1"/>
+        </w:rPr>
+        <w:lastRenderedPageBreak/>
         <w:t>MANUAL DE USUARIO</w:t>
       </w:r>
+      <w:bookmarkEnd w:id="18"/>
+    </w:p>
+    <w:p>
+      <w:pPr>
+        <w:rPr>
+          <w:rFonts w:ascii="Arial Narrow" w:hAnsi="Arial Narrow"/>
+          <w:color w:val="000000" w:themeColor="text1"/>
+          <w:sz w:val="24"/>
+          <w:szCs w:val="24"/>
+        </w:rPr>
+      </w:pPr>
+    </w:p>
+    <w:p>
+      <w:pPr>
+        <w:pStyle w:val="Heading2"/>
+        <w:rPr>
+          <w:rFonts w:ascii="Arial Narrow" w:hAnsi="Arial Narrow"/>
+          <w:color w:val="000000" w:themeColor="text1"/>
+          <w:sz w:val="24"/>
+          <w:szCs w:val="24"/>
+        </w:rPr>
+      </w:pPr>
+      <w:bookmarkStart w:id="19" w:name="_Toc504555317"/>
+      <w:r>
+        <w:rPr>
+          <w:rFonts w:ascii="Arial Narrow" w:hAnsi="Arial Narrow"/>
+          <w:color w:val="000000" w:themeColor="text1"/>
+          <w:sz w:val="24"/>
+          <w:szCs w:val="24"/>
+        </w:rPr>
+        <w:t>Tipos de usuarios de la aplicación:</w:t>
+      </w:r>
       <w:bookmarkEnd w:id="19"/>
-    </w:p>
-    <w:p>
-      <w:pPr>
-        <w:rPr>
-          <w:rFonts w:ascii="Arial Narrow" w:hAnsi="Arial Narrow"/>
-          <w:color w:val="000000" w:themeColor="text1"/>
-          <w:sz w:val="24"/>
-          <w:szCs w:val="24"/>
-        </w:rPr>
-      </w:pPr>
-    </w:p>
-    <w:p>
-      <w:pPr>
-        <w:pStyle w:val="Heading2"/>
-        <w:rPr>
-          <w:rFonts w:ascii="Arial Narrow" w:hAnsi="Arial Narrow"/>
-          <w:color w:val="000000" w:themeColor="text1"/>
-          <w:sz w:val="24"/>
-          <w:szCs w:val="24"/>
-        </w:rPr>
-      </w:pPr>
-      <w:bookmarkStart w:id="20" w:name="_Toc504507334"/>
-      <w:r>
-        <w:rPr>
-          <w:rFonts w:ascii="Arial Narrow" w:hAnsi="Arial Narrow"/>
-          <w:color w:val="000000" w:themeColor="text1"/>
-          <w:sz w:val="24"/>
-          <w:szCs w:val="24"/>
-        </w:rPr>
-        <w:t>Tipos de usuarios de la aplicación:</w:t>
-      </w:r>
-      <w:bookmarkEnd w:id="20"/>
     </w:p>
     <w:p>
       <w:pPr>
@@ -21498,7 +21464,7 @@
           <w:szCs w:val="24"/>
         </w:rPr>
       </w:pPr>
-      <w:bookmarkStart w:id="21" w:name="_Toc504507335"/>
+      <w:bookmarkStart w:id="20" w:name="_Toc504555318"/>
       <w:r>
         <w:rPr>
           <w:rFonts w:ascii="Arial Narrow" w:hAnsi="Arial Narrow"/>
@@ -21508,7 +21474,7 @@
         </w:rPr>
         <w:t>Registrarse:</w:t>
       </w:r>
-      <w:bookmarkEnd w:id="21"/>
+      <w:bookmarkEnd w:id="20"/>
     </w:p>
     <w:p>
       <w:pPr>
@@ -21667,27 +21633,7 @@
           <w:sz w:val="24"/>
           <w:szCs w:val="24"/>
         </w:rPr>
-        <w:t xml:space="preserve"> </w:t>
-      </w:r>
-      <w:proofErr w:type="gramStart"/>
-      <w:r>
-        <w:rPr>
-          <w:rFonts w:ascii="Arial Narrow" w:hAnsi="Arial Narrow"/>
-          <w:color w:val="000000" w:themeColor="text1"/>
-          <w:sz w:val="24"/>
-          <w:szCs w:val="24"/>
-        </w:rPr>
-        <w:t>Pulsamos el botón “Register”, introducimos la información solicitada y pulsamos en “Create Account!</w:t>
-      </w:r>
-      <w:proofErr w:type="gramEnd"/>
-      <w:r>
-        <w:rPr>
-          <w:rFonts w:ascii="Arial Narrow" w:hAnsi="Arial Narrow"/>
-          <w:color w:val="000000" w:themeColor="text1"/>
-          <w:sz w:val="24"/>
-          <w:szCs w:val="24"/>
-        </w:rPr>
-        <w:t xml:space="preserve">”. </w:t>
+        <w:t xml:space="preserve"> Pulsamos el botón “Register”, introducimos la información solicitada y pulsamos en “Create Account!”. </w:t>
       </w:r>
     </w:p>
     <w:p>
@@ -21708,7 +21654,6 @@
           <w:sz w:val="24"/>
           <w:szCs w:val="24"/>
         </w:rPr>
-        <w:lastRenderedPageBreak/>
         <w:drawing>
           <wp:anchor distT="0" distB="0" distL="114300" distR="114300" simplePos="0" relativeHeight="251674624" behindDoc="0" locked="0" layoutInCell="1" allowOverlap="1" wp14:anchorId="4A21A4E2" wp14:editId="64534549">
             <wp:simplePos x="0" y="0"/>
@@ -21862,7 +21807,7 @@
           <w:szCs w:val="24"/>
         </w:rPr>
       </w:pPr>
-      <w:bookmarkStart w:id="22" w:name="_Toc504507336"/>
+      <w:bookmarkStart w:id="21" w:name="_Toc504555319"/>
       <w:r>
         <w:rPr>
           <w:rFonts w:ascii="Arial Narrow" w:hAnsi="Arial Narrow"/>
@@ -21872,7 +21817,7 @@
         </w:rPr>
         <w:t>Cerrar sesión:</w:t>
       </w:r>
-      <w:bookmarkEnd w:id="22"/>
+      <w:bookmarkEnd w:id="21"/>
     </w:p>
     <w:p>
       <w:pPr>
@@ -22037,7 +21982,7 @@
           <w:szCs w:val="24"/>
         </w:rPr>
       </w:pPr>
-      <w:bookmarkStart w:id="23" w:name="_Toc504507337"/>
+      <w:bookmarkStart w:id="22" w:name="_Toc504555320"/>
       <w:r>
         <w:rPr>
           <w:rFonts w:ascii="Arial Narrow" w:hAnsi="Arial Narrow"/>
@@ -22047,7 +21992,7 @@
         </w:rPr>
         <w:t>Crear un nuevo pedido:</w:t>
       </w:r>
-      <w:bookmarkEnd w:id="23"/>
+      <w:bookmarkEnd w:id="22"/>
     </w:p>
     <w:p>
       <w:pPr>
@@ -22236,23 +22181,7 @@
           <w:color w:val="000000" w:themeColor="text1"/>
         </w:rPr>
         <w:lastRenderedPageBreak/>
-        <w:t xml:space="preserve">Elegimos los componentes de nuestro producto y su </w:t>
-      </w:r>
-      <w:proofErr w:type="gramStart"/>
-      <w:r>
-        <w:rPr>
-          <w:rFonts w:ascii="Arial Narrow" w:hAnsi="Arial Narrow"/>
-          <w:color w:val="000000" w:themeColor="text1"/>
-        </w:rPr>
-        <w:t>cantidad,pulsamos</w:t>
-      </w:r>
-      <w:proofErr w:type="gramEnd"/>
-      <w:r>
-        <w:rPr>
-          <w:rFonts w:ascii="Arial Narrow" w:hAnsi="Arial Narrow"/>
-          <w:color w:val="000000" w:themeColor="text1"/>
-        </w:rPr>
-        <w:t xml:space="preserve"> en “Make order” y pulsamos “OK” en la ventana que nos aparece.</w:t>
+        <w:t>Elegimos los componentes de nuestro producto y su cantidad,pulsamos en “Make order” y pulsamos “OK” en la ventana que nos aparece.</w:t>
       </w:r>
     </w:p>
     <w:p>
@@ -22374,7 +22303,7 @@
           <w:szCs w:val="24"/>
         </w:rPr>
       </w:pPr>
-      <w:bookmarkStart w:id="24" w:name="_Toc504507338"/>
+      <w:bookmarkStart w:id="23" w:name="_Toc504555321"/>
       <w:r>
         <w:rPr>
           <w:rFonts w:ascii="Arial Narrow" w:hAnsi="Arial Narrow"/>
@@ -22384,7 +22313,7 @@
         </w:rPr>
         <w:t>Ver nuestros pedidos pendientes de confirmar:</w:t>
       </w:r>
-      <w:bookmarkEnd w:id="24"/>
+      <w:bookmarkEnd w:id="23"/>
     </w:p>
     <w:p>
       <w:pPr>
@@ -22726,7 +22655,7 @@
           <w:szCs w:val="24"/>
         </w:rPr>
       </w:pPr>
-      <w:bookmarkStart w:id="25" w:name="_Toc504507339"/>
+      <w:bookmarkStart w:id="24" w:name="_Toc504555322"/>
       <w:r>
         <w:rPr>
           <w:rFonts w:ascii="Arial Narrow" w:hAnsi="Arial Narrow"/>
@@ -22736,7 +22665,7 @@
         </w:rPr>
         <w:t>Ver nuestros pedidos realizados:</w:t>
       </w:r>
-      <w:bookmarkEnd w:id="25"/>
+      <w:bookmarkEnd w:id="24"/>
     </w:p>
     <w:p>
       <w:pPr>
@@ -22900,7 +22829,7 @@
           <w:szCs w:val="24"/>
         </w:rPr>
       </w:pPr>
-      <w:bookmarkStart w:id="26" w:name="_Toc504507340"/>
+      <w:bookmarkStart w:id="25" w:name="_Toc504555323"/>
       <w:r>
         <w:rPr>
           <w:rFonts w:ascii="Arial Narrow" w:hAnsi="Arial Narrow"/>
@@ -22911,7 +22840,7 @@
         <w:lastRenderedPageBreak/>
         <w:t>Confirmar un pedido:</w:t>
       </w:r>
-      <w:bookmarkEnd w:id="26"/>
+      <w:bookmarkEnd w:id="25"/>
     </w:p>
     <w:p>
       <w:pPr>
@@ -23297,7 +23226,7 @@
           <w:szCs w:val="24"/>
         </w:rPr>
       </w:pPr>
-      <w:bookmarkStart w:id="27" w:name="_Toc504507341"/>
+      <w:bookmarkStart w:id="26" w:name="_Toc504555324"/>
       <w:r>
         <w:rPr>
           <w:rFonts w:ascii="Arial Narrow" w:hAnsi="Arial Narrow"/>
@@ -23308,7 +23237,7 @@
         <w:lastRenderedPageBreak/>
         <w:t>Eliminar un producto del pedido</w:t>
       </w:r>
-      <w:bookmarkEnd w:id="27"/>
+      <w:bookmarkEnd w:id="26"/>
     </w:p>
     <w:p>
       <w:pPr>
@@ -23453,7 +23382,7 @@
           <w:szCs w:val="24"/>
         </w:rPr>
       </w:pPr>
-      <w:bookmarkStart w:id="28" w:name="_Toc504507342"/>
+      <w:bookmarkStart w:id="27" w:name="_Toc504555325"/>
       <w:r>
         <w:rPr>
           <w:rFonts w:ascii="Arial Narrow" w:hAnsi="Arial Narrow"/>
@@ -23463,7 +23392,7 @@
         </w:rPr>
         <w:t>Cancelar un pedido:</w:t>
       </w:r>
-      <w:bookmarkEnd w:id="28"/>
+      <w:bookmarkEnd w:id="27"/>
     </w:p>
     <w:p>
       <w:pPr>
@@ -23692,7 +23621,7 @@
           <w:szCs w:val="24"/>
         </w:rPr>
       </w:pPr>
-      <w:bookmarkStart w:id="29" w:name="_Toc504507343"/>
+      <w:bookmarkStart w:id="28" w:name="_Toc504555326"/>
       <w:r>
         <w:rPr>
           <w:rFonts w:ascii="Arial Narrow" w:hAnsi="Arial Narrow"/>
@@ -23703,7 +23632,7 @@
         <w:lastRenderedPageBreak/>
         <w:t>Cambiar nuestros datos personales:</w:t>
       </w:r>
-      <w:bookmarkEnd w:id="29"/>
+      <w:bookmarkEnd w:id="28"/>
     </w:p>
     <w:p>
       <w:pPr>
@@ -23893,7 +23822,7 @@
           <w:szCs w:val="24"/>
         </w:rPr>
       </w:pPr>
-      <w:bookmarkStart w:id="30" w:name="_Toc504507344"/>
+      <w:bookmarkStart w:id="29" w:name="_Toc504555327"/>
       <w:r>
         <w:rPr>
           <w:rFonts w:ascii="Arial Narrow" w:hAnsi="Arial Narrow"/>
@@ -23903,7 +23832,7 @@
         </w:rPr>
         <w:t>Ver nuestras direcciones:</w:t>
       </w:r>
-      <w:bookmarkEnd w:id="30"/>
+      <w:bookmarkEnd w:id="29"/>
     </w:p>
     <w:p>
       <w:pPr>
@@ -24069,7 +23998,7 @@
           <w:szCs w:val="24"/>
         </w:rPr>
       </w:pPr>
-      <w:bookmarkStart w:id="31" w:name="_Toc504507345"/>
+      <w:bookmarkStart w:id="30" w:name="_Toc504555328"/>
       <w:r>
         <w:rPr>
           <w:rFonts w:ascii="Arial Narrow" w:hAnsi="Arial Narrow"/>
@@ -24079,7 +24008,7 @@
         </w:rPr>
         <w:t>Añadir una nueva dirección:</w:t>
       </w:r>
-      <w:bookmarkEnd w:id="31"/>
+      <w:bookmarkEnd w:id="30"/>
     </w:p>
     <w:p>
       <w:pPr>
@@ -24407,7 +24336,7 @@
           <w:szCs w:val="24"/>
         </w:rPr>
       </w:pPr>
-      <w:bookmarkStart w:id="32" w:name="_Toc504507346"/>
+      <w:bookmarkStart w:id="31" w:name="_Toc504555329"/>
       <w:r>
         <w:rPr>
           <w:rFonts w:ascii="Arial Narrow" w:hAnsi="Arial Narrow"/>
@@ -24417,7 +24346,7 @@
         </w:rPr>
         <w:t>Actualizar una dirección:</w:t>
       </w:r>
-      <w:bookmarkEnd w:id="32"/>
+      <w:bookmarkEnd w:id="31"/>
     </w:p>
     <w:p>
       <w:pPr>
@@ -24544,7 +24473,7 @@
           <w:szCs w:val="24"/>
         </w:rPr>
       </w:pPr>
-      <w:bookmarkStart w:id="33" w:name="_Toc504507347"/>
+      <w:bookmarkStart w:id="32" w:name="_Toc504555330"/>
       <w:r>
         <w:rPr>
           <w:rFonts w:ascii="Arial Narrow" w:hAnsi="Arial Narrow"/>
@@ -24554,7 +24483,7 @@
         </w:rPr>
         <w:t>Eliminar una dirección:</w:t>
       </w:r>
-      <w:bookmarkEnd w:id="33"/>
+      <w:bookmarkEnd w:id="32"/>
     </w:p>
     <w:p>
       <w:pPr>
@@ -24682,7 +24611,7 @@
           <w:szCs w:val="24"/>
         </w:rPr>
       </w:pPr>
-      <w:bookmarkStart w:id="34" w:name="_Toc504507348"/>
+      <w:bookmarkStart w:id="33" w:name="_Toc504555331"/>
       <w:r>
         <w:rPr>
           <w:rFonts w:ascii="Arial Narrow" w:hAnsi="Arial Narrow"/>
@@ -24692,7 +24621,7 @@
         </w:rPr>
         <w:t>Ver nuestros métodos de pago:</w:t>
       </w:r>
-      <w:bookmarkEnd w:id="34"/>
+      <w:bookmarkEnd w:id="33"/>
     </w:p>
     <w:p>
       <w:pPr>
@@ -24847,7 +24776,7 @@
           <w:szCs w:val="24"/>
         </w:rPr>
       </w:pPr>
-      <w:bookmarkStart w:id="35" w:name="_Toc504507349"/>
+      <w:bookmarkStart w:id="34" w:name="_Toc504555332"/>
       <w:r>
         <w:rPr>
           <w:rFonts w:ascii="Arial Narrow" w:hAnsi="Arial Narrow"/>
@@ -24857,7 +24786,7 @@
         </w:rPr>
         <w:t>Añadir un nuevo método de pago:</w:t>
       </w:r>
-      <w:bookmarkEnd w:id="35"/>
+      <w:bookmarkEnd w:id="34"/>
     </w:p>
     <w:p>
       <w:pPr>
@@ -25154,7 +25083,7 @@
           <w:szCs w:val="24"/>
         </w:rPr>
       </w:pPr>
-      <w:bookmarkStart w:id="36" w:name="_Toc504507350"/>
+      <w:bookmarkStart w:id="35" w:name="_Toc504555333"/>
       <w:r>
         <w:rPr>
           <w:rFonts w:ascii="Arial Narrow" w:hAnsi="Arial Narrow"/>
@@ -25164,7 +25093,7 @@
         </w:rPr>
         <w:t>Actualizar método de pago:</w:t>
       </w:r>
-      <w:bookmarkEnd w:id="36"/>
+      <w:bookmarkEnd w:id="35"/>
     </w:p>
     <w:p>
       <w:pPr>
@@ -25292,7 +25221,7 @@
           <w:szCs w:val="24"/>
         </w:rPr>
       </w:pPr>
-      <w:bookmarkStart w:id="37" w:name="_Toc504507351"/>
+      <w:bookmarkStart w:id="36" w:name="_Toc504555334"/>
       <w:r>
         <w:rPr>
           <w:rFonts w:ascii="Arial Narrow" w:hAnsi="Arial Narrow"/>
@@ -25302,7 +25231,7 @@
         </w:rPr>
         <w:t>Eliminar un método de pago:</w:t>
       </w:r>
-      <w:bookmarkEnd w:id="37"/>
+      <w:bookmarkEnd w:id="36"/>
     </w:p>
     <w:p>
       <w:pPr>
@@ -25429,7 +25358,7 @@
           <w:szCs w:val="24"/>
         </w:rPr>
       </w:pPr>
-      <w:bookmarkStart w:id="38" w:name="_Toc504507352"/>
+      <w:bookmarkStart w:id="37" w:name="_Toc504555335"/>
       <w:r>
         <w:rPr>
           <w:rFonts w:ascii="Arial Narrow" w:hAnsi="Arial Narrow"/>
@@ -25439,7 +25368,7 @@
         </w:rPr>
         <w:t>Eliminar nuestra cuenta:</w:t>
       </w:r>
-      <w:bookmarkEnd w:id="38"/>
+      <w:bookmarkEnd w:id="37"/>
     </w:p>
     <w:p>
       <w:pPr>
@@ -25650,7 +25579,7 @@
           <w:szCs w:val="24"/>
         </w:rPr>
       </w:pPr>
-      <w:bookmarkStart w:id="39" w:name="_Toc504507353"/>
+      <w:bookmarkStart w:id="38" w:name="_Toc504555336"/>
       <w:r>
         <w:rPr>
           <w:rFonts w:ascii="Arial Narrow" w:hAnsi="Arial Narrow"/>
@@ -25660,7 +25589,7 @@
         </w:rPr>
         <w:t>Crear un nuevo producto:</w:t>
       </w:r>
-      <w:bookmarkEnd w:id="39"/>
+      <w:bookmarkEnd w:id="38"/>
     </w:p>
     <w:p>
       <w:pPr>
@@ -25950,7 +25879,7 @@
           <w:szCs w:val="24"/>
         </w:rPr>
       </w:pPr>
-      <w:bookmarkStart w:id="40" w:name="_Toc504507354"/>
+      <w:bookmarkStart w:id="39" w:name="_Toc504555337"/>
       <w:r>
         <w:rPr>
           <w:rFonts w:ascii="Arial Narrow" w:hAnsi="Arial Narrow"/>
@@ -25960,7 +25889,7 @@
         </w:rPr>
         <w:t>Editar producto:</w:t>
       </w:r>
-      <w:bookmarkEnd w:id="40"/>
+      <w:bookmarkEnd w:id="39"/>
     </w:p>
     <w:p>
       <w:pPr>
@@ -26263,7 +26192,7 @@
           <w:szCs w:val="24"/>
         </w:rPr>
       </w:pPr>
-      <w:bookmarkStart w:id="41" w:name="_Toc504507355"/>
+      <w:bookmarkStart w:id="40" w:name="_Toc504555338"/>
       <w:r>
         <w:rPr>
           <w:rFonts w:ascii="Arial Narrow" w:hAnsi="Arial Narrow"/>
@@ -26273,7 +26202,7 @@
         </w:rPr>
         <w:t>Eliminar producto:</w:t>
       </w:r>
-      <w:bookmarkEnd w:id="41"/>
+      <w:bookmarkEnd w:id="40"/>
     </w:p>
     <w:p>
       <w:pPr>
@@ -26580,106 +26509,6 @@
     </w:p>
     <w:p>
       <w:pPr>
-        <w:rPr>
-          <w:rFonts w:ascii="Arial Narrow" w:hAnsi="Arial Narrow"/>
-          <w:color w:val="000000" w:themeColor="text1"/>
-          <w:sz w:val="24"/>
-          <w:szCs w:val="24"/>
-        </w:rPr>
-      </w:pPr>
-    </w:p>
-    <w:p>
-      <w:pPr>
-        <w:rPr>
-          <w:rFonts w:ascii="Arial Narrow" w:hAnsi="Arial Narrow"/>
-          <w:color w:val="000000" w:themeColor="text1"/>
-          <w:sz w:val="24"/>
-          <w:szCs w:val="24"/>
-        </w:rPr>
-      </w:pPr>
-    </w:p>
-    <w:p>
-      <w:pPr>
-        <w:rPr>
-          <w:rFonts w:ascii="Arial Narrow" w:hAnsi="Arial Narrow"/>
-          <w:color w:val="000000" w:themeColor="text1"/>
-          <w:sz w:val="24"/>
-          <w:szCs w:val="24"/>
-        </w:rPr>
-      </w:pPr>
-    </w:p>
-    <w:p>
-      <w:pPr>
-        <w:rPr>
-          <w:rFonts w:ascii="Arial Narrow" w:hAnsi="Arial Narrow"/>
-          <w:color w:val="000000" w:themeColor="text1"/>
-          <w:sz w:val="24"/>
-          <w:szCs w:val="24"/>
-        </w:rPr>
-      </w:pPr>
-    </w:p>
-    <w:p>
-      <w:pPr>
-        <w:rPr>
-          <w:rFonts w:ascii="Arial Narrow" w:hAnsi="Arial Narrow"/>
-          <w:color w:val="000000" w:themeColor="text1"/>
-          <w:sz w:val="24"/>
-          <w:szCs w:val="24"/>
-        </w:rPr>
-      </w:pPr>
-    </w:p>
-    <w:p>
-      <w:pPr>
-        <w:rPr>
-          <w:rFonts w:ascii="Arial Narrow" w:hAnsi="Arial Narrow"/>
-          <w:color w:val="000000" w:themeColor="text1"/>
-          <w:sz w:val="24"/>
-          <w:szCs w:val="24"/>
-        </w:rPr>
-      </w:pPr>
-    </w:p>
-    <w:p>
-      <w:pPr>
-        <w:rPr>
-          <w:rFonts w:ascii="Arial Narrow" w:hAnsi="Arial Narrow"/>
-          <w:color w:val="000000" w:themeColor="text1"/>
-          <w:sz w:val="24"/>
-          <w:szCs w:val="24"/>
-        </w:rPr>
-      </w:pPr>
-    </w:p>
-    <w:p>
-      <w:pPr>
-        <w:rPr>
-          <w:rFonts w:ascii="Arial Narrow" w:hAnsi="Arial Narrow"/>
-          <w:color w:val="000000" w:themeColor="text1"/>
-          <w:sz w:val="24"/>
-          <w:szCs w:val="24"/>
-        </w:rPr>
-      </w:pPr>
-    </w:p>
-    <w:p>
-      <w:pPr>
-        <w:rPr>
-          <w:rFonts w:ascii="Arial Narrow" w:hAnsi="Arial Narrow"/>
-          <w:color w:val="000000" w:themeColor="text1"/>
-          <w:sz w:val="24"/>
-          <w:szCs w:val="24"/>
-        </w:rPr>
-      </w:pPr>
-    </w:p>
-    <w:p>
-      <w:pPr>
-        <w:rPr>
-          <w:rFonts w:ascii="Arial Narrow" w:hAnsi="Arial Narrow"/>
-          <w:color w:val="000000" w:themeColor="text1"/>
-          <w:sz w:val="24"/>
-          <w:szCs w:val="24"/>
-        </w:rPr>
-      </w:pPr>
-    </w:p>
-    <w:p>
-      <w:pPr>
         <w:pStyle w:val="Heading1"/>
         <w:numPr>
           <w:ilvl w:val="0"/>
@@ -26690,15 +26519,16 @@
           <w:color w:val="000000" w:themeColor="text1"/>
         </w:rPr>
       </w:pPr>
-      <w:bookmarkStart w:id="42" w:name="_Toc504507356"/>
-      <w:r>
-        <w:rPr>
-          <w:rFonts w:ascii="Arial Narrow" w:hAnsi="Arial Narrow"/>
-          <w:color w:val="000000" w:themeColor="text1"/>
-        </w:rPr>
+      <w:bookmarkStart w:id="41" w:name="_Toc504555339"/>
+      <w:r>
+        <w:rPr>
+          <w:rFonts w:ascii="Arial Narrow" w:hAnsi="Arial Narrow"/>
+          <w:color w:val="000000" w:themeColor="text1"/>
+        </w:rPr>
+        <w:lastRenderedPageBreak/>
         <w:t>DESPLIEGUE</w:t>
       </w:r>
-      <w:bookmarkEnd w:id="42"/>
+      <w:bookmarkEnd w:id="41"/>
     </w:p>
     <w:p>
       <w:pPr>
@@ -27446,43 +27276,44 @@
           <w:color w:val="000000" w:themeColor="text1"/>
         </w:rPr>
       </w:pPr>
-      <w:bookmarkStart w:id="43" w:name="_Toc504507357"/>
-      <w:r>
-        <w:rPr>
-          <w:rFonts w:ascii="Arial Narrow" w:hAnsi="Arial Narrow"/>
-          <w:color w:val="000000" w:themeColor="text1"/>
-        </w:rPr>
+      <w:bookmarkStart w:id="42" w:name="_Toc504555340"/>
+      <w:r>
+        <w:rPr>
+          <w:rFonts w:ascii="Arial Narrow" w:hAnsi="Arial Narrow"/>
+          <w:color w:val="000000" w:themeColor="text1"/>
+        </w:rPr>
+        <w:lastRenderedPageBreak/>
         <w:t>RESUMEN EJECUTIVO</w:t>
       </w:r>
+      <w:bookmarkEnd w:id="42"/>
+    </w:p>
+    <w:p>
+      <w:pPr>
+        <w:rPr>
+          <w:rFonts w:ascii="Arial Narrow" w:hAnsi="Arial Narrow"/>
+          <w:color w:val="000000" w:themeColor="text1"/>
+        </w:rPr>
+      </w:pPr>
+    </w:p>
+    <w:p>
+      <w:pPr>
+        <w:pStyle w:val="Heading2"/>
+        <w:rPr>
+          <w:rFonts w:ascii="Arial Narrow" w:hAnsi="Arial Narrow"/>
+          <w:color w:val="000000" w:themeColor="text1"/>
+          <w:lang w:val="en-US"/>
+        </w:rPr>
+      </w:pPr>
+      <w:bookmarkStart w:id="43" w:name="_Toc504555341"/>
+      <w:r>
+        <w:rPr>
+          <w:rFonts w:ascii="Arial Narrow" w:hAnsi="Arial Narrow"/>
+          <w:color w:val="000000" w:themeColor="text1"/>
+          <w:lang w:val="en-US"/>
+        </w:rPr>
+        <w:t>TRATAMIENTO DE ENTIDADES</w:t>
+      </w:r>
       <w:bookmarkEnd w:id="43"/>
-    </w:p>
-    <w:p>
-      <w:pPr>
-        <w:rPr>
-          <w:rFonts w:ascii="Arial Narrow" w:hAnsi="Arial Narrow"/>
-          <w:color w:val="000000" w:themeColor="text1"/>
-        </w:rPr>
-      </w:pPr>
-    </w:p>
-    <w:p>
-      <w:pPr>
-        <w:pStyle w:val="Heading2"/>
-        <w:rPr>
-          <w:rFonts w:ascii="Arial Narrow" w:hAnsi="Arial Narrow"/>
-          <w:color w:val="000000" w:themeColor="text1"/>
-          <w:lang w:val="en-US"/>
-        </w:rPr>
-      </w:pPr>
-      <w:bookmarkStart w:id="44" w:name="_Toc504507358"/>
-      <w:r>
-        <w:rPr>
-          <w:rFonts w:ascii="Arial Narrow" w:hAnsi="Arial Narrow"/>
-          <w:color w:val="000000" w:themeColor="text1"/>
-          <w:lang w:val="en-US"/>
-        </w:rPr>
-        <w:t>TRATAMIENTO DE ENTIDADES</w:t>
-      </w:r>
-      <w:bookmarkEnd w:id="44"/>
     </w:p>
     <w:p>
       <w:pPr>
@@ -28471,7 +28302,7 @@
           <w:lang w:val="en-US"/>
         </w:rPr>
       </w:pPr>
-      <w:bookmarkStart w:id="45" w:name="_Toc504507359"/>
+      <w:bookmarkStart w:id="44" w:name="_Toc504555342"/>
       <w:r>
         <w:rPr>
           <w:rFonts w:ascii="Arial Narrow" w:hAnsi="Arial Narrow"/>
@@ -28480,7 +28311,7 @@
         </w:rPr>
         <w:t>PUNTOS DONDE SE MANIPULAN ENTIDADES</w:t>
       </w:r>
-      <w:bookmarkEnd w:id="45"/>
+      <w:bookmarkEnd w:id="44"/>
     </w:p>
     <w:p>
       <w:pPr>
@@ -28849,7 +28680,6 @@
           <w:szCs w:val="24"/>
           <w:lang w:val="en-US"/>
         </w:rPr>
-        <w:lastRenderedPageBreak/>
         <w:t>BORRAR:</w:t>
       </w:r>
     </w:p>
@@ -29129,6 +28959,7 @@
           <w:sz w:val="24"/>
           <w:szCs w:val="24"/>
         </w:rPr>
+        <w:lastRenderedPageBreak/>
         <w:t>Acceso: Haciendo clic en el botón Login/Register, y luego en “Register”, y rellenando el formulario.</w:t>
       </w:r>
     </w:p>
@@ -29762,7 +29593,6 @@
           <w:sz w:val="24"/>
           <w:szCs w:val="24"/>
         </w:rPr>
-        <w:lastRenderedPageBreak/>
         <w:t>Localización: manageProduct.php.</w:t>
       </w:r>
     </w:p>
@@ -30004,6 +29834,7 @@
           <w:szCs w:val="24"/>
           <w:lang w:val="en-US"/>
         </w:rPr>
+        <w:lastRenderedPageBreak/>
         <w:t>Casos de uso: CU04.</w:t>
       </w:r>
     </w:p>
@@ -30604,7 +30435,6 @@
           <w:sz w:val="24"/>
           <w:szCs w:val="24"/>
         </w:rPr>
-        <w:lastRenderedPageBreak/>
         <w:t>Acceso: Loguearse. Después, acceder a “My Account”, pinchar en “Update Payment Method”, introducir valores válidos y pinchar en “Update Payment Method”.</w:t>
       </w:r>
     </w:p>
@@ -30859,6 +30689,7 @@
           <w:sz w:val="24"/>
           <w:szCs w:val="24"/>
         </w:rPr>
+        <w:lastRenderedPageBreak/>
         <w:t xml:space="preserve">Casos de uso: CU10. </w:t>
       </w:r>
     </w:p>
@@ -31209,7 +31040,7 @@
           <w:lang w:val="en-US"/>
         </w:rPr>
       </w:pPr>
-      <w:bookmarkStart w:id="46" w:name="_Toc504507360"/>
+      <w:bookmarkStart w:id="45" w:name="_Toc504555343"/>
       <w:r>
         <w:rPr>
           <w:rFonts w:ascii="Arial Narrow" w:hAnsi="Arial Narrow"/>
@@ -31218,7 +31049,7 @@
         </w:rPr>
         <w:t>APORTACIONES JAVASCRIPT</w:t>
       </w:r>
-      <w:bookmarkEnd w:id="46"/>
+      <w:bookmarkEnd w:id="45"/>
     </w:p>
     <w:p>
       <w:pPr>
@@ -31302,7 +31133,6 @@
           <w:sz w:val="24"/>
           <w:szCs w:val="24"/>
         </w:rPr>
-        <w:lastRenderedPageBreak/>
         <w:t>Implementación: Se ha llevado a cabo con un plugin jQuery</w:t>
       </w:r>
       <w:r>
@@ -31490,6 +31320,7 @@
           <w:sz w:val="24"/>
           <w:szCs w:val="24"/>
         </w:rPr>
+        <w:lastRenderedPageBreak/>
         <w:t>Implementación: Se ha llevado a cabo con un plugin de jQuery</w:t>
       </w:r>
       <w:r>
@@ -31614,7 +31445,7 @@
           <w:color w:val="000000" w:themeColor="text1"/>
         </w:rPr>
       </w:pPr>
-      <w:bookmarkStart w:id="47" w:name="_Toc504507361"/>
+      <w:bookmarkStart w:id="46" w:name="_Toc504555344"/>
       <w:r>
         <w:rPr>
           <w:rFonts w:ascii="Arial Narrow" w:hAnsi="Arial Narrow"/>
@@ -31622,25 +31453,25 @@
         </w:rPr>
         <w:t>APORTACIONES EXTRAORDINARIAS</w:t>
       </w:r>
+      <w:bookmarkEnd w:id="46"/>
+    </w:p>
+    <w:p>
+      <w:pPr>
+        <w:pStyle w:val="Heading3"/>
+        <w:rPr>
+          <w:rFonts w:ascii="Arial Narrow" w:hAnsi="Arial Narrow"/>
+          <w:color w:val="000000" w:themeColor="text1"/>
+        </w:rPr>
+      </w:pPr>
+      <w:bookmarkStart w:id="47" w:name="_Toc504555345"/>
+      <w:r>
+        <w:rPr>
+          <w:rFonts w:ascii="Arial Narrow" w:hAnsi="Arial Narrow"/>
+          <w:color w:val="000000" w:themeColor="text1"/>
+        </w:rPr>
+        <w:t>USOS DE CSS</w:t>
+      </w:r>
       <w:bookmarkEnd w:id="47"/>
-    </w:p>
-    <w:p>
-      <w:pPr>
-        <w:pStyle w:val="Heading3"/>
-        <w:rPr>
-          <w:rFonts w:ascii="Arial Narrow" w:hAnsi="Arial Narrow"/>
-          <w:color w:val="000000" w:themeColor="text1"/>
-        </w:rPr>
-      </w:pPr>
-      <w:bookmarkStart w:id="48" w:name="_Toc504507362"/>
-      <w:r>
-        <w:rPr>
-          <w:rFonts w:ascii="Arial Narrow" w:hAnsi="Arial Narrow"/>
-          <w:color w:val="000000" w:themeColor="text1"/>
-        </w:rPr>
-        <w:t>USOS DE CSS</w:t>
-      </w:r>
-      <w:bookmarkEnd w:id="48"/>
     </w:p>
     <w:p>
       <w:pPr>
@@ -31693,7 +31524,7 @@
           <w:color w:val="000000" w:themeColor="text1"/>
         </w:rPr>
       </w:pPr>
-      <w:bookmarkStart w:id="49" w:name="_Toc504507363"/>
+      <w:bookmarkStart w:id="48" w:name="_Toc504555346"/>
       <w:r>
         <w:rPr>
           <w:rFonts w:ascii="Arial Narrow" w:hAnsi="Arial Narrow"/>
@@ -31701,7 +31532,7 @@
         </w:rPr>
         <w:t>USOS DE HTML5</w:t>
       </w:r>
-      <w:bookmarkEnd w:id="49"/>
+      <w:bookmarkEnd w:id="48"/>
     </w:p>
     <w:p>
       <w:pPr>
@@ -31796,7 +31627,6 @@
           <w:sz w:val="24"/>
           <w:szCs w:val="24"/>
         </w:rPr>
-        <w:lastRenderedPageBreak/>
         <w:t>Localización: Usados en todas las páginas que contienen formularios.</w:t>
       </w:r>
     </w:p>
@@ -31856,7 +31686,7 @@
           <w:color w:val="000000" w:themeColor="text1"/>
         </w:rPr>
       </w:pPr>
-      <w:bookmarkStart w:id="50" w:name="_Toc504507364"/>
+      <w:bookmarkStart w:id="49" w:name="_Toc504555347"/>
       <w:r>
         <w:rPr>
           <w:rFonts w:ascii="Arial Narrow" w:hAnsi="Arial Narrow"/>
@@ -31864,7 +31694,7 @@
         </w:rPr>
         <w:t>USOS DE JQUERY</w:t>
       </w:r>
-      <w:bookmarkEnd w:id="50"/>
+      <w:bookmarkEnd w:id="49"/>
     </w:p>
     <w:p>
       <w:pPr>
@@ -31975,6 +31805,7 @@
           <w:sz w:val="24"/>
           <w:szCs w:val="24"/>
         </w:rPr>
+        <w:lastRenderedPageBreak/>
         <w:t>Confirmación de acciones de borrado irreversibles: Se han empleado selectores y funciones jQuery para facilitar la implementación de esta funcionalidad.</w:t>
       </w:r>
     </w:p>
@@ -31986,7 +31817,7 @@
           <w:color w:val="000000" w:themeColor="text1"/>
         </w:rPr>
       </w:pPr>
-      <w:bookmarkStart w:id="51" w:name="_Toc504507365"/>
+      <w:bookmarkStart w:id="50" w:name="_Toc504555348"/>
       <w:r>
         <w:rPr>
           <w:rFonts w:ascii="Arial Narrow" w:hAnsi="Arial Narrow"/>
@@ -31994,7 +31825,7 @@
         </w:rPr>
         <w:t>TECNOLOGÍAS NO VISTAS EN LA ASIGNATURA</w:t>
       </w:r>
-      <w:bookmarkEnd w:id="51"/>
+      <w:bookmarkEnd w:id="50"/>
     </w:p>
     <w:p>
       <w:pPr>
@@ -32048,6 +31879,8 @@
           <w:color w:val="000000" w:themeColor="text1"/>
         </w:rPr>
       </w:pPr>
+      <w:bookmarkStart w:id="51" w:name="_GoBack"/>
+      <w:bookmarkEnd w:id="51"/>
     </w:p>
     <w:sectPr>
       <w:footerReference w:type="default" r:id="rId53"/>
@@ -32125,7 +31958,7 @@
           <w:rPr>
             <w:noProof/>
           </w:rPr>
-          <w:t>5</w:t>
+          <w:t>48</w:t>
         </w:r>
         <w:r>
           <w:rPr>
@@ -32227,19 +32060,11 @@
         </w:rPr>
         <w:t xml:space="preserve">2 </w:t>
       </w:r>
-      <w:proofErr w:type="gramStart"/>
-      <w:r>
-        <w:rPr>
-          <w:rFonts w:ascii="Arial Narrow" w:hAnsi="Arial Narrow"/>
-        </w:rPr>
-        <w:t>El</w:t>
-      </w:r>
-      <w:proofErr w:type="gramEnd"/>
-      <w:r>
-        <w:rPr>
-          <w:rFonts w:ascii="Arial Narrow" w:hAnsi="Arial Narrow"/>
-        </w:rPr>
-        <w:t xml:space="preserve"> plugin está disponible en </w:t>
+      <w:r>
+        <w:rPr>
+          <w:rFonts w:ascii="Arial Narrow" w:hAnsi="Arial Narrow"/>
+        </w:rPr>
+        <w:t xml:space="preserve">El plugin está disponible en </w:t>
       </w:r>
       <w:hyperlink r:id="rId2" w:history="1">
         <w:r>
@@ -41443,7 +41268,7 @@
 </file>
 
 <file path=customXml/itemProps1.xml><?xml version="1.0" encoding="utf-8"?>
-<ds:datastoreItem xmlns:ds="http://schemas.openxmlformats.org/officeDocument/2006/customXml" ds:itemID="{172FFFF2-5787-4F1A-BDE3-5209F7BEF2D1}">
+<ds:datastoreItem xmlns:ds="http://schemas.openxmlformats.org/officeDocument/2006/customXml" ds:itemID="{EB2A6241-D063-4C5F-A195-90C44832B9B7}">
   <ds:schemaRefs>
     <ds:schemaRef ds:uri="http://schemas.openxmlformats.org/officeDocument/2006/bibliography"/>
   </ds:schemaRefs>

</xml_diff>